<commit_message>
Added report and upload artefact
</commit_message>
<xml_diff>
--- a/GraphMining/report/report_G6_Mingneau_Thenaers.docx
+++ b/GraphMining/report/report_G6_Mingneau_Thenaers.docx
@@ -22,7 +22,7 @@
     </w:p>
     <w:p>
       <w:pPr>
-        <w:pStyle w:val="ListParagraph"/>
+        <w:pStyle w:val="Lijstalinea"/>
         <w:numPr>
           <w:ilvl w:val="0"/>
           <w:numId w:val="7"/>
@@ -50,19 +50,1326 @@
     </w:p>
     <w:p>
       <w:pPr>
-        <w:pStyle w:val="ListParagraph"/>
+        <w:pStyle w:val="Lijstalinea"/>
         <w:numPr>
           <w:ilvl w:val="0"/>
           <w:numId w:val="16"/>
         </w:numPr>
-      </w:pPr>
-      <w:r>
-        <w:t>F</w:t>
+        <w:rPr>
+          <w:rFonts w:eastAsiaTheme="minorEastAsia" w:cstheme="minorHAnsi"/>
+        </w:rPr>
+      </w:pPr>
+      <w:r>
+        <w:t xml:space="preserve">De </w:t>
+      </w:r>
+      <w:proofErr w:type="spellStart"/>
+      <w:r>
+        <w:rPr>
+          <w:i/>
+          <w:iCs/>
+        </w:rPr>
+        <w:t>betweenness</w:t>
+      </w:r>
+      <w:proofErr w:type="spellEnd"/>
+      <w:r>
+        <w:rPr>
+          <w:i/>
+          <w:iCs/>
+        </w:rPr>
+        <w:t xml:space="preserve"> </w:t>
+      </w:r>
+      <w:proofErr w:type="spellStart"/>
+      <w:r>
+        <w:rPr>
+          <w:i/>
+          <w:iCs/>
+        </w:rPr>
+        <w:t>centrality</w:t>
+      </w:r>
+      <w:proofErr w:type="spellEnd"/>
+      <w:r>
+        <w:t xml:space="preserve"> kan telkens teruggevonden worden in de outputfiles in de </w:t>
+      </w:r>
+      <w:proofErr w:type="spellStart"/>
+      <w:r>
+        <w:rPr>
+          <w:i/>
+          <w:iCs/>
+        </w:rPr>
+        <w:t>visualis</w:t>
+      </w:r>
+      <w:r>
+        <w:rPr>
+          <w:i/>
+          <w:iCs/>
+        </w:rPr>
+        <w:t>ation</w:t>
+      </w:r>
+      <w:proofErr w:type="spellEnd"/>
+      <w:r>
+        <w:t xml:space="preserve"> map. De bestanden </w:t>
+      </w:r>
+      <w:proofErr w:type="spellStart"/>
+      <w:r>
+        <w:rPr>
+          <w:rFonts w:ascii="Courier New" w:eastAsiaTheme="minorEastAsia" w:hAnsi="Courier New" w:cs="Courier New"/>
+          <w:sz w:val="18"/>
+          <w:szCs w:val="18"/>
+        </w:rPr>
+        <w:t>interval_confpods</w:t>
+      </w:r>
+      <w:proofErr w:type="spellEnd"/>
+      <w:r>
+        <w:rPr>
+          <w:rFonts w:ascii="Courier New" w:eastAsiaTheme="minorEastAsia" w:hAnsi="Courier New" w:cs="Courier New"/>
+          <w:sz w:val="18"/>
+          <w:szCs w:val="18"/>
+        </w:rPr>
+        <w:t>_</w:t>
+      </w:r>
+      <w:r>
+        <w:rPr>
+          <w:rFonts w:ascii="Courier New" w:eastAsiaTheme="minorEastAsia" w:hAnsi="Courier New" w:cs="Courier New"/>
+          <w:sz w:val="18"/>
+          <w:szCs w:val="18"/>
+        </w:rPr>
+        <w:t>*</w:t>
+      </w:r>
+      <w:r>
+        <w:t xml:space="preserve"> bevatten</w:t>
+      </w:r>
+      <w:r>
+        <w:t xml:space="preserve"> een lijstje met de “</w:t>
+      </w:r>
+      <w:r>
+        <w:t xml:space="preserve">Top 10 </w:t>
+      </w:r>
+      <w:proofErr w:type="spellStart"/>
+      <w:r>
+        <w:t>central</w:t>
+      </w:r>
+      <w:proofErr w:type="spellEnd"/>
+      <w:r>
+        <w:t xml:space="preserve"> </w:t>
+      </w:r>
+      <w:proofErr w:type="spellStart"/>
+      <w:r>
+        <w:t>authors</w:t>
+      </w:r>
+      <w:proofErr w:type="spellEnd"/>
+      <w:r>
+        <w:t>” en hun score. Dit voor periodes startende vanaf 1990 over 5 jaar, met 2 jaar overlap.</w:t>
       </w:r>
     </w:p>
     <w:p>
       <w:pPr>
-        <w:pStyle w:val="ListParagraph"/>
+        <w:pStyle w:val="Lijstalinea"/>
+        <w:numPr>
+          <w:ilvl w:val="0"/>
+          <w:numId w:val="16"/>
+        </w:numPr>
+        <w:rPr>
+          <w:rFonts w:eastAsiaTheme="minorEastAsia" w:cstheme="minorHAnsi"/>
+        </w:rPr>
+      </w:pPr>
+      <w:r>
+        <w:t xml:space="preserve">Ook de </w:t>
+      </w:r>
+      <w:proofErr w:type="spellStart"/>
+      <w:r>
+        <w:t>communities</w:t>
+      </w:r>
+      <w:proofErr w:type="spellEnd"/>
+      <w:r>
+        <w:t xml:space="preserve"> staan </w:t>
+      </w:r>
+      <w:proofErr w:type="spellStart"/>
+      <w:r>
+        <w:t>opgelijst</w:t>
+      </w:r>
+      <w:proofErr w:type="spellEnd"/>
+      <w:r>
+        <w:t xml:space="preserve"> in deze bestanden</w:t>
+      </w:r>
+      <w:r>
+        <w:t>.</w:t>
+      </w:r>
+      <w:r>
+        <w:t xml:space="preserve"> Als we nagaan waar de namen zich bevinden in de afbeelding van de graaf, zien we inderdaad verschillende auteurs samen gegroepeerd die samen publiceerden.</w:t>
+      </w:r>
+    </w:p>
+    <w:p>
+      <w:pPr>
+        <w:pStyle w:val="Lijstalinea"/>
+        <w:numPr>
+          <w:ilvl w:val="0"/>
+          <w:numId w:val="16"/>
+        </w:numPr>
+        <w:rPr>
+          <w:rFonts w:eastAsiaTheme="minorEastAsia" w:cstheme="minorHAnsi"/>
+        </w:rPr>
+      </w:pPr>
+      <w:r>
+        <w:t xml:space="preserve">De </w:t>
+      </w:r>
+      <w:proofErr w:type="spellStart"/>
+      <w:r>
+        <w:t>auteurgraaf</w:t>
+      </w:r>
+      <w:proofErr w:type="spellEnd"/>
+      <w:r>
+        <w:t xml:space="preserve"> is telkens bijgevoegd als </w:t>
+      </w:r>
+      <w:proofErr w:type="spellStart"/>
+      <w:r>
+        <w:t>png</w:t>
+      </w:r>
+      <w:proofErr w:type="spellEnd"/>
+      <w:r>
+        <w:t>.</w:t>
+      </w:r>
+    </w:p>
+    <w:p>
+      <w:pPr>
+        <w:rPr>
+          <w:rFonts w:eastAsiaTheme="minorEastAsia" w:cstheme="minorHAnsi"/>
+        </w:rPr>
+      </w:pPr>
+      <w:r>
+        <w:rPr>
+          <w:rFonts w:eastAsiaTheme="minorEastAsia" w:cstheme="minorHAnsi"/>
+        </w:rPr>
+        <w:t>Voorbeeld voor periode 2014-2019:</w:t>
+      </w:r>
+    </w:p>
+    <w:tbl>
+      <w:tblPr>
+        <w:tblStyle w:val="Tabelraster"/>
+        <w:tblW w:w="0" w:type="auto"/>
+        <w:tblBorders>
+          <w:top w:val="none" w:sz="0" w:space="0" w:color="auto"/>
+          <w:left w:val="none" w:sz="0" w:space="0" w:color="auto"/>
+          <w:bottom w:val="none" w:sz="0" w:space="0" w:color="auto"/>
+          <w:right w:val="none" w:sz="0" w:space="0" w:color="auto"/>
+          <w:insideH w:val="none" w:sz="0" w:space="0" w:color="auto"/>
+          <w:insideV w:val="none" w:sz="0" w:space="0" w:color="auto"/>
+        </w:tblBorders>
+        <w:tblLook w:val="04A0" w:firstRow="1" w:lastRow="0" w:firstColumn="1" w:lastColumn="0" w:noHBand="0" w:noVBand="1"/>
+      </w:tblPr>
+      <w:tblGrid>
+        <w:gridCol w:w="4508"/>
+        <w:gridCol w:w="4508"/>
+      </w:tblGrid>
+      <w:tr>
+        <w:trPr>
+          <w:trHeight w:val="360"/>
+        </w:trPr>
+        <w:tc>
+          <w:tcPr>
+            <w:tcW w:w="4508" w:type="dxa"/>
+          </w:tcPr>
+          <w:p>
+            <w:pPr>
+              <w:jc w:val="left"/>
+              <w:rPr>
+                <w:rFonts w:ascii="Courier New" w:eastAsiaTheme="minorEastAsia" w:hAnsi="Courier New" w:cs="Courier New"/>
+                <w:sz w:val="18"/>
+                <w:szCs w:val="18"/>
+                <w:lang w:val="en-GB"/>
+              </w:rPr>
+            </w:pPr>
+            <w:r>
+              <w:rPr>
+                <w:rFonts w:ascii="Courier New" w:eastAsiaTheme="minorEastAsia" w:hAnsi="Courier New" w:cs="Courier New"/>
+                <w:sz w:val="18"/>
+                <w:szCs w:val="18"/>
+                <w:lang w:val="en-GB"/>
+              </w:rPr>
+              <w:t xml:space="preserve">Top 10 authors: (by </w:t>
+            </w:r>
+            <w:proofErr w:type="spellStart"/>
+            <w:r>
+              <w:rPr>
+                <w:rFonts w:ascii="Courier New" w:eastAsiaTheme="minorEastAsia" w:hAnsi="Courier New" w:cs="Courier New"/>
+                <w:sz w:val="18"/>
+                <w:szCs w:val="18"/>
+                <w:lang w:val="en-GB"/>
+              </w:rPr>
+              <w:t>pagerank</w:t>
+            </w:r>
+            <w:proofErr w:type="spellEnd"/>
+            <w:r>
+              <w:rPr>
+                <w:rFonts w:ascii="Courier New" w:eastAsiaTheme="minorEastAsia" w:hAnsi="Courier New" w:cs="Courier New"/>
+                <w:sz w:val="18"/>
+                <w:szCs w:val="18"/>
+                <w:lang w:val="en-GB"/>
+              </w:rPr>
+              <w:t>)</w:t>
+            </w:r>
+          </w:p>
+          <w:p>
+            <w:pPr>
+              <w:jc w:val="left"/>
+              <w:rPr>
+                <w:rFonts w:ascii="Courier New" w:eastAsiaTheme="minorEastAsia" w:hAnsi="Courier New" w:cs="Courier New"/>
+                <w:sz w:val="18"/>
+                <w:szCs w:val="18"/>
+                <w:lang w:val="en-GB"/>
+              </w:rPr>
+            </w:pPr>
+            <w:r>
+              <w:rPr>
+                <w:rFonts w:ascii="Courier New" w:eastAsiaTheme="minorEastAsia" w:hAnsi="Courier New" w:cs="Courier New"/>
+                <w:sz w:val="18"/>
+                <w:szCs w:val="18"/>
+                <w:lang w:val="en-GB"/>
+              </w:rPr>
+              <w:t xml:space="preserve">   2% David P. Woodruff</w:t>
+            </w:r>
+          </w:p>
+          <w:p>
+            <w:pPr>
+              <w:jc w:val="left"/>
+              <w:rPr>
+                <w:rFonts w:ascii="Courier New" w:eastAsiaTheme="minorEastAsia" w:hAnsi="Courier New" w:cs="Courier New"/>
+                <w:sz w:val="18"/>
+                <w:szCs w:val="18"/>
+                <w:lang w:val="en-GB"/>
+              </w:rPr>
+            </w:pPr>
+            <w:r>
+              <w:rPr>
+                <w:rFonts w:ascii="Courier New" w:eastAsiaTheme="minorEastAsia" w:hAnsi="Courier New" w:cs="Courier New"/>
+                <w:sz w:val="18"/>
+                <w:szCs w:val="18"/>
+                <w:lang w:val="en-GB"/>
+              </w:rPr>
+              <w:t xml:space="preserve">   1% Benny </w:t>
+            </w:r>
+            <w:proofErr w:type="spellStart"/>
+            <w:r>
+              <w:rPr>
+                <w:rFonts w:ascii="Courier New" w:eastAsiaTheme="minorEastAsia" w:hAnsi="Courier New" w:cs="Courier New"/>
+                <w:sz w:val="18"/>
+                <w:szCs w:val="18"/>
+                <w:lang w:val="en-GB"/>
+              </w:rPr>
+              <w:t>Kimelfeld</w:t>
+            </w:r>
+            <w:proofErr w:type="spellEnd"/>
+          </w:p>
+          <w:p>
+            <w:pPr>
+              <w:jc w:val="left"/>
+              <w:rPr>
+                <w:rFonts w:ascii="Courier New" w:eastAsiaTheme="minorEastAsia" w:hAnsi="Courier New" w:cs="Courier New"/>
+                <w:sz w:val="18"/>
+                <w:szCs w:val="18"/>
+                <w:lang w:val="en-GB"/>
+              </w:rPr>
+            </w:pPr>
+            <w:r>
+              <w:rPr>
+                <w:rFonts w:ascii="Courier New" w:eastAsiaTheme="minorEastAsia" w:hAnsi="Courier New" w:cs="Courier New"/>
+                <w:sz w:val="18"/>
+                <w:szCs w:val="18"/>
+                <w:lang w:val="en-GB"/>
+              </w:rPr>
+              <w:t xml:space="preserve">   1% Dan Suciu</w:t>
+            </w:r>
+          </w:p>
+          <w:p>
+            <w:pPr>
+              <w:jc w:val="left"/>
+              <w:rPr>
+                <w:rFonts w:ascii="Courier New" w:eastAsiaTheme="minorEastAsia" w:hAnsi="Courier New" w:cs="Courier New"/>
+                <w:sz w:val="18"/>
+                <w:szCs w:val="18"/>
+                <w:lang w:val="en-GB"/>
+              </w:rPr>
+            </w:pPr>
+            <w:r>
+              <w:rPr>
+                <w:rFonts w:ascii="Courier New" w:eastAsiaTheme="minorEastAsia" w:hAnsi="Courier New" w:cs="Courier New"/>
+                <w:sz w:val="18"/>
+                <w:szCs w:val="18"/>
+                <w:lang w:val="en-GB"/>
+              </w:rPr>
+              <w:t xml:space="preserve">   1% Leonid </w:t>
+            </w:r>
+            <w:proofErr w:type="spellStart"/>
+            <w:r>
+              <w:rPr>
+                <w:rFonts w:ascii="Courier New" w:eastAsiaTheme="minorEastAsia" w:hAnsi="Courier New" w:cs="Courier New"/>
+                <w:sz w:val="18"/>
+                <w:szCs w:val="18"/>
+                <w:lang w:val="en-GB"/>
+              </w:rPr>
+              <w:t>Libkin</w:t>
+            </w:r>
+            <w:proofErr w:type="spellEnd"/>
+          </w:p>
+          <w:p>
+            <w:pPr>
+              <w:jc w:val="left"/>
+              <w:rPr>
+                <w:rFonts w:ascii="Courier New" w:eastAsiaTheme="minorEastAsia" w:hAnsi="Courier New" w:cs="Courier New"/>
+                <w:sz w:val="18"/>
+                <w:szCs w:val="18"/>
+                <w:lang w:val="en-GB"/>
+              </w:rPr>
+            </w:pPr>
+            <w:r>
+              <w:rPr>
+                <w:rFonts w:ascii="Courier New" w:eastAsiaTheme="minorEastAsia" w:hAnsi="Courier New" w:cs="Courier New"/>
+                <w:sz w:val="18"/>
+                <w:szCs w:val="18"/>
+                <w:lang w:val="en-GB"/>
+              </w:rPr>
+              <w:t xml:space="preserve">   1% Wim Martens</w:t>
+            </w:r>
+          </w:p>
+          <w:p>
+            <w:pPr>
+              <w:jc w:val="left"/>
+              <w:rPr>
+                <w:rFonts w:ascii="Courier New" w:eastAsiaTheme="minorEastAsia" w:hAnsi="Courier New" w:cs="Courier New"/>
+                <w:sz w:val="18"/>
+                <w:szCs w:val="18"/>
+                <w:lang w:val="en-GB"/>
+              </w:rPr>
+            </w:pPr>
+            <w:r>
+              <w:rPr>
+                <w:rFonts w:ascii="Courier New" w:eastAsiaTheme="minorEastAsia" w:hAnsi="Courier New" w:cs="Courier New"/>
+                <w:sz w:val="18"/>
+                <w:szCs w:val="18"/>
+                <w:lang w:val="en-GB"/>
+              </w:rPr>
+              <w:t xml:space="preserve">   1% Pablo </w:t>
+            </w:r>
+            <w:proofErr w:type="spellStart"/>
+            <w:r>
+              <w:rPr>
+                <w:rFonts w:ascii="Courier New" w:eastAsiaTheme="minorEastAsia" w:hAnsi="Courier New" w:cs="Courier New"/>
+                <w:sz w:val="18"/>
+                <w:szCs w:val="18"/>
+                <w:lang w:val="en-GB"/>
+              </w:rPr>
+              <w:t>Barcel</w:t>
+            </w:r>
+            <w:proofErr w:type="spellEnd"/>
+          </w:p>
+          <w:p>
+            <w:pPr>
+              <w:jc w:val="left"/>
+              <w:rPr>
+                <w:rFonts w:ascii="Courier New" w:eastAsiaTheme="minorEastAsia" w:hAnsi="Courier New" w:cs="Courier New"/>
+                <w:sz w:val="18"/>
+                <w:szCs w:val="18"/>
+                <w:lang w:val="en-GB"/>
+              </w:rPr>
+            </w:pPr>
+            <w:r>
+              <w:rPr>
+                <w:rFonts w:ascii="Courier New" w:eastAsiaTheme="minorEastAsia" w:hAnsi="Courier New" w:cs="Courier New"/>
+                <w:sz w:val="18"/>
+                <w:szCs w:val="18"/>
+                <w:lang w:val="en-GB"/>
+              </w:rPr>
+              <w:t xml:space="preserve">   1% Georg </w:t>
+            </w:r>
+            <w:proofErr w:type="spellStart"/>
+            <w:r>
+              <w:rPr>
+                <w:rFonts w:ascii="Courier New" w:eastAsiaTheme="minorEastAsia" w:hAnsi="Courier New" w:cs="Courier New"/>
+                <w:sz w:val="18"/>
+                <w:szCs w:val="18"/>
+                <w:lang w:val="en-GB"/>
+              </w:rPr>
+              <w:t>Gottlob</w:t>
+            </w:r>
+            <w:proofErr w:type="spellEnd"/>
+          </w:p>
+          <w:p>
+            <w:pPr>
+              <w:jc w:val="left"/>
+              <w:rPr>
+                <w:rFonts w:ascii="Courier New" w:eastAsiaTheme="minorEastAsia" w:hAnsi="Courier New" w:cs="Courier New"/>
+                <w:sz w:val="18"/>
+                <w:szCs w:val="18"/>
+                <w:lang w:val="en-GB"/>
+              </w:rPr>
+            </w:pPr>
+            <w:r>
+              <w:rPr>
+                <w:rFonts w:ascii="Courier New" w:eastAsiaTheme="minorEastAsia" w:hAnsi="Courier New" w:cs="Courier New"/>
+                <w:sz w:val="18"/>
+                <w:szCs w:val="18"/>
+                <w:lang w:val="en-GB"/>
+              </w:rPr>
+              <w:t xml:space="preserve">   </w:t>
+            </w:r>
+            <w:r>
+              <w:rPr>
+                <w:rFonts w:ascii="Courier New" w:eastAsiaTheme="minorEastAsia" w:hAnsi="Courier New" w:cs="Courier New"/>
+                <w:sz w:val="18"/>
+                <w:szCs w:val="18"/>
+                <w:lang w:val="en-GB"/>
+              </w:rPr>
+              <w:t>1% Frank Neven</w:t>
+            </w:r>
+          </w:p>
+          <w:p>
+            <w:pPr>
+              <w:jc w:val="left"/>
+              <w:rPr>
+                <w:rFonts w:ascii="Courier New" w:eastAsiaTheme="minorEastAsia" w:hAnsi="Courier New" w:cs="Courier New"/>
+                <w:sz w:val="18"/>
+                <w:szCs w:val="18"/>
+                <w:lang w:val="en-GB"/>
+              </w:rPr>
+            </w:pPr>
+            <w:r>
+              <w:rPr>
+                <w:rFonts w:ascii="Courier New" w:eastAsiaTheme="minorEastAsia" w:hAnsi="Courier New" w:cs="Courier New"/>
+                <w:sz w:val="18"/>
+                <w:szCs w:val="18"/>
+                <w:lang w:val="en-GB"/>
+              </w:rPr>
+              <w:t xml:space="preserve">   1% Piotr </w:t>
+            </w:r>
+            <w:proofErr w:type="spellStart"/>
+            <w:r>
+              <w:rPr>
+                <w:rFonts w:ascii="Courier New" w:eastAsiaTheme="minorEastAsia" w:hAnsi="Courier New" w:cs="Courier New"/>
+                <w:sz w:val="18"/>
+                <w:szCs w:val="18"/>
+                <w:lang w:val="en-GB"/>
+              </w:rPr>
+              <w:t>Indyk</w:t>
+            </w:r>
+            <w:proofErr w:type="spellEnd"/>
+          </w:p>
+          <w:p>
+            <w:pPr>
+              <w:jc w:val="left"/>
+              <w:rPr>
+                <w:rFonts w:ascii="Courier New" w:eastAsiaTheme="minorEastAsia" w:hAnsi="Courier New" w:cs="Courier New"/>
+                <w:sz w:val="18"/>
+                <w:szCs w:val="18"/>
+                <w:lang w:val="en-GB"/>
+              </w:rPr>
+            </w:pPr>
+            <w:r>
+              <w:rPr>
+                <w:rFonts w:ascii="Courier New" w:eastAsiaTheme="minorEastAsia" w:hAnsi="Courier New" w:cs="Courier New"/>
+                <w:sz w:val="18"/>
+                <w:szCs w:val="18"/>
+                <w:lang w:val="en-GB"/>
+              </w:rPr>
+              <w:t xml:space="preserve">   1% </w:t>
+            </w:r>
+            <w:proofErr w:type="spellStart"/>
+            <w:r>
+              <w:rPr>
+                <w:rFonts w:ascii="Courier New" w:eastAsiaTheme="minorEastAsia" w:hAnsi="Courier New" w:cs="Courier New"/>
+                <w:sz w:val="18"/>
+                <w:szCs w:val="18"/>
+                <w:lang w:val="en-GB"/>
+              </w:rPr>
+              <w:t>Ke</w:t>
+            </w:r>
+            <w:proofErr w:type="spellEnd"/>
+            <w:r>
+              <w:rPr>
+                <w:rFonts w:ascii="Courier New" w:eastAsiaTheme="minorEastAsia" w:hAnsi="Courier New" w:cs="Courier New"/>
+                <w:sz w:val="18"/>
+                <w:szCs w:val="18"/>
+                <w:lang w:val="en-GB"/>
+              </w:rPr>
+              <w:t xml:space="preserve"> </w:t>
+            </w:r>
+            <w:proofErr w:type="spellStart"/>
+            <w:r>
+              <w:rPr>
+                <w:rFonts w:ascii="Courier New" w:eastAsiaTheme="minorEastAsia" w:hAnsi="Courier New" w:cs="Courier New"/>
+                <w:sz w:val="18"/>
+                <w:szCs w:val="18"/>
+                <w:lang w:val="en-GB"/>
+              </w:rPr>
+              <w:t>Yi</w:t>
+            </w:r>
+            <w:proofErr w:type="spellEnd"/>
+            <w:r>
+              <w:rPr>
+                <w:rFonts w:ascii="Courier New" w:eastAsiaTheme="minorEastAsia" w:hAnsi="Courier New" w:cs="Courier New"/>
+                <w:sz w:val="18"/>
+                <w:szCs w:val="18"/>
+                <w:lang w:val="en-GB"/>
+              </w:rPr>
+              <w:t xml:space="preserve"> 0001</w:t>
+            </w:r>
+          </w:p>
+          <w:p>
+            <w:pPr>
+              <w:rPr>
+                <w:rFonts w:ascii="Courier New" w:eastAsiaTheme="minorEastAsia" w:hAnsi="Courier New" w:cs="Courier New"/>
+                <w:sz w:val="18"/>
+                <w:szCs w:val="18"/>
+                <w:lang w:val="en-GB"/>
+              </w:rPr>
+            </w:pPr>
+          </w:p>
+        </w:tc>
+        <w:tc>
+          <w:tcPr>
+            <w:tcW w:w="4508" w:type="dxa"/>
+          </w:tcPr>
+          <w:p>
+            <w:pPr>
+              <w:jc w:val="left"/>
+              <w:rPr>
+                <w:rFonts w:ascii="Courier New" w:eastAsiaTheme="minorEastAsia" w:hAnsi="Courier New" w:cs="Courier New"/>
+                <w:sz w:val="18"/>
+                <w:szCs w:val="18"/>
+                <w:lang w:val="en-GB"/>
+              </w:rPr>
+            </w:pPr>
+            <w:r>
+              <w:rPr>
+                <w:rFonts w:ascii="Courier New" w:eastAsiaTheme="minorEastAsia" w:hAnsi="Courier New" w:cs="Courier New"/>
+                <w:sz w:val="18"/>
+                <w:szCs w:val="18"/>
+                <w:lang w:val="en-GB"/>
+              </w:rPr>
+              <w:t>Top 10 central authors: (by centrality)</w:t>
+            </w:r>
+          </w:p>
+          <w:p>
+            <w:pPr>
+              <w:jc w:val="left"/>
+              <w:rPr>
+                <w:rFonts w:ascii="Courier New" w:eastAsiaTheme="minorEastAsia" w:hAnsi="Courier New" w:cs="Courier New"/>
+                <w:sz w:val="18"/>
+                <w:szCs w:val="18"/>
+                <w:lang w:val="en-GB"/>
+              </w:rPr>
+            </w:pPr>
+            <w:r>
+              <w:rPr>
+                <w:rFonts w:ascii="Courier New" w:eastAsiaTheme="minorEastAsia" w:hAnsi="Courier New" w:cs="Courier New"/>
+                <w:sz w:val="18"/>
+                <w:szCs w:val="18"/>
+                <w:lang w:val="en-GB"/>
+              </w:rPr>
+              <w:t xml:space="preserve">  12812.2 </w:t>
+            </w:r>
+            <w:proofErr w:type="spellStart"/>
+            <w:r>
+              <w:rPr>
+                <w:rFonts w:ascii="Courier New" w:eastAsiaTheme="minorEastAsia" w:hAnsi="Courier New" w:cs="Courier New"/>
+                <w:sz w:val="18"/>
+                <w:szCs w:val="18"/>
+                <w:lang w:val="en-GB"/>
+              </w:rPr>
+              <w:t>Ke</w:t>
+            </w:r>
+            <w:proofErr w:type="spellEnd"/>
+            <w:r>
+              <w:rPr>
+                <w:rFonts w:ascii="Courier New" w:eastAsiaTheme="minorEastAsia" w:hAnsi="Courier New" w:cs="Courier New"/>
+                <w:sz w:val="18"/>
+                <w:szCs w:val="18"/>
+                <w:lang w:val="en-GB"/>
+              </w:rPr>
+              <w:t xml:space="preserve"> Yi 0001</w:t>
+            </w:r>
+          </w:p>
+          <w:p>
+            <w:pPr>
+              <w:jc w:val="left"/>
+              <w:rPr>
+                <w:rFonts w:ascii="Courier New" w:eastAsiaTheme="minorEastAsia" w:hAnsi="Courier New" w:cs="Courier New"/>
+                <w:sz w:val="18"/>
+                <w:szCs w:val="18"/>
+                <w:lang w:val="en-GB"/>
+              </w:rPr>
+            </w:pPr>
+            <w:r>
+              <w:rPr>
+                <w:rFonts w:ascii="Courier New" w:eastAsiaTheme="minorEastAsia" w:hAnsi="Courier New" w:cs="Courier New"/>
+                <w:sz w:val="18"/>
+                <w:szCs w:val="18"/>
+                <w:lang w:val="en-GB"/>
+              </w:rPr>
+              <w:t xml:space="preserve">  11573.3 Piotr </w:t>
+            </w:r>
+            <w:proofErr w:type="spellStart"/>
+            <w:r>
+              <w:rPr>
+                <w:rFonts w:ascii="Courier New" w:eastAsiaTheme="minorEastAsia" w:hAnsi="Courier New" w:cs="Courier New"/>
+                <w:sz w:val="18"/>
+                <w:szCs w:val="18"/>
+                <w:lang w:val="en-GB"/>
+              </w:rPr>
+              <w:t>Indyk</w:t>
+            </w:r>
+            <w:proofErr w:type="spellEnd"/>
+          </w:p>
+          <w:p>
+            <w:pPr>
+              <w:jc w:val="left"/>
+              <w:rPr>
+                <w:rFonts w:ascii="Courier New" w:eastAsiaTheme="minorEastAsia" w:hAnsi="Courier New" w:cs="Courier New"/>
+                <w:sz w:val="18"/>
+                <w:szCs w:val="18"/>
+                <w:lang w:val="en-GB"/>
+              </w:rPr>
+            </w:pPr>
+            <w:r>
+              <w:rPr>
+                <w:rFonts w:ascii="Courier New" w:eastAsiaTheme="minorEastAsia" w:hAnsi="Courier New" w:cs="Courier New"/>
+                <w:sz w:val="18"/>
+                <w:szCs w:val="18"/>
+                <w:lang w:val="en-GB"/>
+              </w:rPr>
+              <w:t xml:space="preserve">  11507.5 </w:t>
+            </w:r>
+            <w:proofErr w:type="spellStart"/>
+            <w:r>
+              <w:rPr>
+                <w:rFonts w:ascii="Courier New" w:eastAsiaTheme="minorEastAsia" w:hAnsi="Courier New" w:cs="Courier New"/>
+                <w:sz w:val="18"/>
+                <w:szCs w:val="18"/>
+                <w:lang w:val="en-GB"/>
+              </w:rPr>
+              <w:t>Sariel</w:t>
+            </w:r>
+            <w:proofErr w:type="spellEnd"/>
+            <w:r>
+              <w:rPr>
+                <w:rFonts w:ascii="Courier New" w:eastAsiaTheme="minorEastAsia" w:hAnsi="Courier New" w:cs="Courier New"/>
+                <w:sz w:val="18"/>
+                <w:szCs w:val="18"/>
+                <w:lang w:val="en-GB"/>
+              </w:rPr>
+              <w:t xml:space="preserve"> Har-</w:t>
+            </w:r>
+            <w:proofErr w:type="spellStart"/>
+            <w:r>
+              <w:rPr>
+                <w:rFonts w:ascii="Courier New" w:eastAsiaTheme="minorEastAsia" w:hAnsi="Courier New" w:cs="Courier New"/>
+                <w:sz w:val="18"/>
+                <w:szCs w:val="18"/>
+                <w:lang w:val="en-GB"/>
+              </w:rPr>
+              <w:t>Peled</w:t>
+            </w:r>
+            <w:proofErr w:type="spellEnd"/>
+          </w:p>
+          <w:p>
+            <w:pPr>
+              <w:jc w:val="left"/>
+              <w:rPr>
+                <w:rFonts w:ascii="Courier New" w:eastAsiaTheme="minorEastAsia" w:hAnsi="Courier New" w:cs="Courier New"/>
+                <w:sz w:val="18"/>
+                <w:szCs w:val="18"/>
+                <w:lang w:val="en-GB"/>
+              </w:rPr>
+            </w:pPr>
+            <w:r>
+              <w:rPr>
+                <w:rFonts w:ascii="Courier New" w:eastAsiaTheme="minorEastAsia" w:hAnsi="Courier New" w:cs="Courier New"/>
+                <w:sz w:val="18"/>
+                <w:szCs w:val="18"/>
+                <w:lang w:val="en-GB"/>
+              </w:rPr>
+              <w:t xml:space="preserve">   8009.1 David P. </w:t>
+            </w:r>
+            <w:proofErr w:type="spellStart"/>
+            <w:r>
+              <w:rPr>
+                <w:rFonts w:ascii="Courier New" w:eastAsiaTheme="minorEastAsia" w:hAnsi="Courier New" w:cs="Courier New"/>
+                <w:sz w:val="18"/>
+                <w:szCs w:val="18"/>
+                <w:lang w:val="en-GB"/>
+              </w:rPr>
+              <w:t>Woodruff</w:t>
+            </w:r>
+            <w:proofErr w:type="spellEnd"/>
+          </w:p>
+          <w:p>
+            <w:pPr>
+              <w:jc w:val="left"/>
+              <w:rPr>
+                <w:rFonts w:ascii="Courier New" w:eastAsiaTheme="minorEastAsia" w:hAnsi="Courier New" w:cs="Courier New"/>
+                <w:sz w:val="18"/>
+                <w:szCs w:val="18"/>
+                <w:lang w:val="en-GB"/>
+              </w:rPr>
+            </w:pPr>
+            <w:r>
+              <w:rPr>
+                <w:rFonts w:ascii="Courier New" w:eastAsiaTheme="minorEastAsia" w:hAnsi="Courier New" w:cs="Courier New"/>
+                <w:sz w:val="18"/>
+                <w:szCs w:val="18"/>
+                <w:lang w:val="en-GB"/>
+              </w:rPr>
+              <w:t xml:space="preserve">   4700.2 Dan </w:t>
+            </w:r>
+            <w:proofErr w:type="spellStart"/>
+            <w:r>
+              <w:rPr>
+                <w:rFonts w:ascii="Courier New" w:eastAsiaTheme="minorEastAsia" w:hAnsi="Courier New" w:cs="Courier New"/>
+                <w:sz w:val="18"/>
+                <w:szCs w:val="18"/>
+                <w:lang w:val="en-GB"/>
+              </w:rPr>
+              <w:t>Suciu</w:t>
+            </w:r>
+            <w:proofErr w:type="spellEnd"/>
+          </w:p>
+          <w:p>
+            <w:pPr>
+              <w:jc w:val="left"/>
+              <w:rPr>
+                <w:rFonts w:ascii="Courier New" w:eastAsiaTheme="minorEastAsia" w:hAnsi="Courier New" w:cs="Courier New"/>
+                <w:sz w:val="18"/>
+                <w:szCs w:val="18"/>
+                <w:lang w:val="en-GB"/>
+              </w:rPr>
+            </w:pPr>
+            <w:r>
+              <w:rPr>
+                <w:rFonts w:ascii="Courier New" w:eastAsiaTheme="minorEastAsia" w:hAnsi="Courier New" w:cs="Courier New"/>
+                <w:sz w:val="18"/>
+                <w:szCs w:val="18"/>
+                <w:lang w:val="en-GB"/>
+              </w:rPr>
+              <w:t xml:space="preserve">   3868.9 Pierre </w:t>
+            </w:r>
+            <w:proofErr w:type="spellStart"/>
+            <w:r>
+              <w:rPr>
+                <w:rFonts w:ascii="Courier New" w:eastAsiaTheme="minorEastAsia" w:hAnsi="Courier New" w:cs="Courier New"/>
+                <w:sz w:val="18"/>
+                <w:szCs w:val="18"/>
+                <w:lang w:val="en-GB"/>
+              </w:rPr>
+              <w:t>Bourhis</w:t>
+            </w:r>
+            <w:proofErr w:type="spellEnd"/>
+          </w:p>
+          <w:p>
+            <w:pPr>
+              <w:jc w:val="left"/>
+              <w:rPr>
+                <w:rFonts w:ascii="Courier New" w:eastAsiaTheme="minorEastAsia" w:hAnsi="Courier New" w:cs="Courier New"/>
+                <w:sz w:val="18"/>
+                <w:szCs w:val="18"/>
+                <w:lang w:val="en-GB"/>
+              </w:rPr>
+            </w:pPr>
+            <w:r>
+              <w:rPr>
+                <w:rFonts w:ascii="Courier New" w:eastAsiaTheme="minorEastAsia" w:hAnsi="Courier New" w:cs="Courier New"/>
+                <w:sz w:val="18"/>
+                <w:szCs w:val="18"/>
+                <w:lang w:val="en-GB"/>
+              </w:rPr>
+              <w:t xml:space="preserve">   3720.6 Benny </w:t>
+            </w:r>
+            <w:proofErr w:type="spellStart"/>
+            <w:r>
+              <w:rPr>
+                <w:rFonts w:ascii="Courier New" w:eastAsiaTheme="minorEastAsia" w:hAnsi="Courier New" w:cs="Courier New"/>
+                <w:sz w:val="18"/>
+                <w:szCs w:val="18"/>
+                <w:lang w:val="en-GB"/>
+              </w:rPr>
+              <w:t>Kimelfeld</w:t>
+            </w:r>
+            <w:proofErr w:type="spellEnd"/>
+          </w:p>
+          <w:p>
+            <w:pPr>
+              <w:jc w:val="left"/>
+              <w:rPr>
+                <w:rFonts w:ascii="Courier New" w:eastAsiaTheme="minorEastAsia" w:hAnsi="Courier New" w:cs="Courier New"/>
+                <w:sz w:val="18"/>
+                <w:szCs w:val="18"/>
+                <w:lang w:val="en-GB"/>
+              </w:rPr>
+            </w:pPr>
+            <w:r>
+              <w:rPr>
+                <w:rFonts w:ascii="Courier New" w:eastAsiaTheme="minorEastAsia" w:hAnsi="Courier New" w:cs="Courier New"/>
+                <w:sz w:val="18"/>
+                <w:szCs w:val="18"/>
+                <w:lang w:val="en-GB"/>
+              </w:rPr>
+              <w:t xml:space="preserve">   3358.9 Leonid </w:t>
+            </w:r>
+            <w:proofErr w:type="spellStart"/>
+            <w:r>
+              <w:rPr>
+                <w:rFonts w:ascii="Courier New" w:eastAsiaTheme="minorEastAsia" w:hAnsi="Courier New" w:cs="Courier New"/>
+                <w:sz w:val="18"/>
+                <w:szCs w:val="18"/>
+                <w:lang w:val="en-GB"/>
+              </w:rPr>
+              <w:t>Libkin</w:t>
+            </w:r>
+            <w:proofErr w:type="spellEnd"/>
+          </w:p>
+          <w:p>
+            <w:pPr>
+              <w:jc w:val="left"/>
+              <w:rPr>
+                <w:rFonts w:ascii="Courier New" w:eastAsiaTheme="minorEastAsia" w:hAnsi="Courier New" w:cs="Courier New"/>
+                <w:sz w:val="18"/>
+                <w:szCs w:val="18"/>
+                <w:lang w:val="en-GB"/>
+              </w:rPr>
+            </w:pPr>
+            <w:r>
+              <w:rPr>
+                <w:rFonts w:ascii="Courier New" w:eastAsiaTheme="minorEastAsia" w:hAnsi="Courier New" w:cs="Courier New"/>
+                <w:sz w:val="18"/>
+                <w:szCs w:val="18"/>
+                <w:lang w:val="en-GB"/>
+              </w:rPr>
+              <w:t xml:space="preserve">   3240.5 Samuel McCauley</w:t>
+            </w:r>
+          </w:p>
+          <w:p>
+            <w:pPr>
+              <w:jc w:val="left"/>
+              <w:rPr>
+                <w:rFonts w:ascii="Courier New" w:eastAsiaTheme="minorEastAsia" w:hAnsi="Courier New" w:cs="Courier New"/>
+                <w:sz w:val="18"/>
+                <w:szCs w:val="18"/>
+                <w:lang w:val="en-GB"/>
+              </w:rPr>
+            </w:pPr>
+            <w:r>
+              <w:rPr>
+                <w:rFonts w:ascii="Courier New" w:eastAsiaTheme="minorEastAsia" w:hAnsi="Courier New" w:cs="Courier New"/>
+                <w:sz w:val="18"/>
+                <w:szCs w:val="18"/>
+                <w:lang w:val="en-GB"/>
+              </w:rPr>
+              <w:t xml:space="preserve">   3172.0 Victor </w:t>
+            </w:r>
+            <w:proofErr w:type="spellStart"/>
+            <w:r>
+              <w:rPr>
+                <w:rFonts w:ascii="Courier New" w:eastAsiaTheme="minorEastAsia" w:hAnsi="Courier New" w:cs="Courier New"/>
+                <w:sz w:val="18"/>
+                <w:szCs w:val="18"/>
+                <w:lang w:val="en-GB"/>
+              </w:rPr>
+              <w:t>Vianu</w:t>
+            </w:r>
+            <w:proofErr w:type="spellEnd"/>
+          </w:p>
+        </w:tc>
+      </w:tr>
+    </w:tbl>
+    <w:p>
+      <w:r>
+        <w:t>Merk op dat er e</w:t>
+      </w:r>
+      <w:r>
+        <w:t>en groot aantal auteurs in de top 10 zoals hier afgebeeld dezelfde rang hebben en dus kunnen er</w:t>
+      </w:r>
+      <w:r>
+        <w:t xml:space="preserve"> mogelijk</w:t>
+      </w:r>
+      <w:r>
+        <w:t xml:space="preserve"> andere auteurs in deze lijst komen te staan na nieuwe uitvoering van het programma.</w:t>
+      </w:r>
+    </w:p>
+    <w:p>
+      <w:pPr>
+        <w:jc w:val="left"/>
+        <w:rPr>
+          <w:rFonts w:eastAsiaTheme="minorEastAsia" w:cstheme="minorHAnsi"/>
+        </w:rPr>
+      </w:pPr>
+      <w:r>
+        <w:rPr>
+          <w:rFonts w:eastAsiaTheme="minorEastAsia" w:cstheme="minorHAnsi"/>
+          <w:noProof/>
+        </w:rPr>
+        <mc:AlternateContent>
+          <mc:Choice Requires="wpg">
+            <w:drawing>
+              <wp:anchor distT="0" distB="107950" distL="114300" distR="114300" simplePos="0" relativeHeight="251660288" behindDoc="0" locked="0" layoutInCell="1" allowOverlap="1" wp14:anchorId="68B54CF9" wp14:editId="33316F9A">
+                <wp:simplePos x="0" y="0"/>
+                <wp:positionH relativeFrom="margin">
+                  <wp:align>left</wp:align>
+                </wp:positionH>
+                <wp:positionV relativeFrom="paragraph">
+                  <wp:posOffset>658495</wp:posOffset>
+                </wp:positionV>
+                <wp:extent cx="5724000" cy="1468800"/>
+                <wp:effectExtent l="0" t="0" r="0" b="0"/>
+                <wp:wrapSquare wrapText="bothSides"/>
+                <wp:docPr id="3" name="Groep 3"/>
+                <wp:cNvGraphicFramePr/>
+                <a:graphic xmlns:a="http://schemas.openxmlformats.org/drawingml/2006/main">
+                  <a:graphicData uri="http://schemas.microsoft.com/office/word/2010/wordprocessingGroup">
+                    <wpg:wgp>
+                      <wpg:cNvGrpSpPr/>
+                      <wpg:grpSpPr>
+                        <a:xfrm>
+                          <a:off x="0" y="0"/>
+                          <a:ext cx="5724000" cy="1468800"/>
+                          <a:chOff x="0" y="0"/>
+                          <a:chExt cx="5723890" cy="1466850"/>
+                        </a:xfrm>
+                      </wpg:grpSpPr>
+                      <pic:pic xmlns:pic="http://schemas.openxmlformats.org/drawingml/2006/picture">
+                        <pic:nvPicPr>
+                          <pic:cNvPr id="2" name="Afbeelding 2"/>
+                          <pic:cNvPicPr>
+                            <a:picLocks noChangeAspect="1"/>
+                          </pic:cNvPicPr>
+                        </pic:nvPicPr>
+                        <pic:blipFill>
+                          <a:blip r:embed="rId8">
+                            <a:extLst>
+                              <a:ext uri="{28A0092B-C50C-407E-A947-70E740481C1C}">
+                                <a14:useLocalDpi xmlns:a14="http://schemas.microsoft.com/office/drawing/2010/main" val="0"/>
+                              </a:ext>
+                            </a:extLst>
+                          </a:blip>
+                          <a:srcRect/>
+                          <a:stretch>
+                            <a:fillRect/>
+                          </a:stretch>
+                        </pic:blipFill>
+                        <pic:spPr bwMode="auto">
+                          <a:xfrm>
+                            <a:off x="0" y="0"/>
+                            <a:ext cx="5723890" cy="1290320"/>
+                          </a:xfrm>
+                          <a:prstGeom prst="rect">
+                            <a:avLst/>
+                          </a:prstGeom>
+                          <a:noFill/>
+                          <a:ln>
+                            <a:noFill/>
+                          </a:ln>
+                        </pic:spPr>
+                      </pic:pic>
+                      <wps:wsp>
+                        <wps:cNvPr id="1" name="Tekstvak 1"/>
+                        <wps:cNvSpPr txBox="1"/>
+                        <wps:spPr>
+                          <a:xfrm>
+                            <a:off x="0" y="1304925"/>
+                            <a:ext cx="5723890" cy="161925"/>
+                          </a:xfrm>
+                          <a:prstGeom prst="rect">
+                            <a:avLst/>
+                          </a:prstGeom>
+                          <a:solidFill>
+                            <a:prstClr val="white"/>
+                          </a:solidFill>
+                          <a:ln>
+                            <a:noFill/>
+                          </a:ln>
+                        </wps:spPr>
+                        <wps:txbx>
+                          <w:txbxContent>
+                            <w:p>
+                              <w:pPr>
+                                <w:pStyle w:val="Bijschrift"/>
+                                <w:rPr>
+                                  <w:rFonts w:cstheme="minorHAnsi"/>
+                                  <w:noProof/>
+                                </w:rPr>
+                              </w:pPr>
+                              <w:bookmarkStart w:id="0" w:name="_Ref27695130"/>
+                              <w:r>
+                                <w:t xml:space="preserve">Figuur </w:t>
+                              </w:r>
+                              <w:r>
+                                <w:fldChar w:fldCharType="begin"/>
+                              </w:r>
+                              <w:r>
+                                <w:instrText xml:space="preserve"> SEQ Figuur \* ARABIC </w:instrText>
+                              </w:r>
+                              <w:r>
+                                <w:fldChar w:fldCharType="separate"/>
+                              </w:r>
+                              <w:r>
+                                <w:rPr>
+                                  <w:noProof/>
+                                </w:rPr>
+                                <w:t>1</w:t>
+                              </w:r>
+                              <w:r>
+                                <w:fldChar w:fldCharType="end"/>
+                              </w:r>
+                              <w:bookmarkEnd w:id="0"/>
+                              <w:r>
+                                <w:t xml:space="preserve"> Preview van de graaf in </w:t>
+                              </w:r>
+                              <w:r>
+                                <w:t>interval_confpods_2006-2016.png</w:t>
+                              </w:r>
+                            </w:p>
+                          </w:txbxContent>
+                        </wps:txbx>
+                        <wps:bodyPr rot="0" spcFirstLastPara="0" vertOverflow="overflow" horzOverflow="overflow" vert="horz" wrap="square" lIns="0" tIns="0" rIns="0" bIns="0" numCol="1" spcCol="0" rtlCol="0" fromWordArt="0" anchor="t" anchorCtr="0" forceAA="0" compatLnSpc="1">
+                          <a:prstTxWarp prst="textNoShape">
+                            <a:avLst/>
+                          </a:prstTxWarp>
+                          <a:noAutofit/>
+                        </wps:bodyPr>
+                      </wps:wsp>
+                    </wpg:wgp>
+                  </a:graphicData>
+                </a:graphic>
+                <wp14:sizeRelH relativeFrom="margin">
+                  <wp14:pctWidth>0</wp14:pctWidth>
+                </wp14:sizeRelH>
+                <wp14:sizeRelV relativeFrom="margin">
+                  <wp14:pctHeight>0</wp14:pctHeight>
+                </wp14:sizeRelV>
+              </wp:anchor>
+            </w:drawing>
+          </mc:Choice>
+          <mc:Fallback>
+            <w:pict>
+              <v:group w14:anchorId="68B54CF9" id="Groep 3" o:spid="_x0000_s1026" style="position:absolute;margin-left:0;margin-top:51.85pt;width:450.7pt;height:115.65pt;z-index:251660288;mso-wrap-distance-bottom:8.5pt;mso-position-horizontal:left;mso-position-horizontal-relative:margin;mso-width-relative:margin;mso-height-relative:margin" coordsize="57238,14668" o:gfxdata="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">
+                <v:shapetype id="_x0000_t75" coordsize="21600,21600" o:spt="75" o:preferrelative="t" path="m@4@5l@4@11@9@11@9@5xe" filled="f" stroked="f">
+                  <v:stroke joinstyle="miter"/>
+                  <v:formulas>
+                    <v:f eqn="if lineDrawn pixelLineWidth 0"/>
+                    <v:f eqn="sum @0 1 0"/>
+                    <v:f eqn="sum 0 0 @1"/>
+                    <v:f eqn="prod @2 1 2"/>
+                    <v:f eqn="prod @3 21600 pixelWidth"/>
+                    <v:f eqn="prod @3 21600 pixelHeight"/>
+                    <v:f eqn="sum @0 0 1"/>
+                    <v:f eqn="prod @6 1 2"/>
+                    <v:f eqn="prod @7 21600 pixelWidth"/>
+                    <v:f eqn="sum @8 21600 0"/>
+                    <v:f eqn="prod @7 21600 pixelHeight"/>
+                    <v:f eqn="sum @10 21600 0"/>
+                  </v:formulas>
+                  <v:path o:extrusionok="f" gradientshapeok="t" o:connecttype="rect"/>
+                  <o:lock v:ext="edit" aspectratio="t"/>
+                </v:shapetype>
+                <v:shape id="Afbeelding 2" o:spid="_x0000_s1027" type="#_x0000_t75" style="position:absolute;width:57238;height:12903;visibility:visible;mso-wrap-style:square" o:gfxdata="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">
+                  <v:imagedata r:id="rId9" o:title=""/>
+                </v:shape>
+                <v:shapetype id="_x0000_t202" coordsize="21600,21600" o:spt="202" path="m,l,21600r21600,l21600,xe">
+                  <v:stroke joinstyle="miter"/>
+                  <v:path gradientshapeok="t" o:connecttype="rect"/>
+                </v:shapetype>
+                <v:shape id="Tekstvak 1" o:spid="_x0000_s1028" type="#_x0000_t202" style="position:absolute;top:13049;width:57238;height:1619;visibility:visible;mso-wrap-style:square;v-text-anchor:top" o:gfxdata="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" stroked="f">
+                  <v:textbox inset="0,0,0,0">
+                    <w:txbxContent>
+                      <w:p>
+                        <w:pPr>
+                          <w:pStyle w:val="Bijschrift"/>
+                          <w:rPr>
+                            <w:rFonts w:cstheme="minorHAnsi"/>
+                            <w:noProof/>
+                          </w:rPr>
+                        </w:pPr>
+                        <w:bookmarkStart w:id="1" w:name="_Ref27695130"/>
+                        <w:r>
+                          <w:t xml:space="preserve">Figuur </w:t>
+                        </w:r>
+                        <w:r>
+                          <w:fldChar w:fldCharType="begin"/>
+                        </w:r>
+                        <w:r>
+                          <w:instrText xml:space="preserve"> SEQ Figuur \* ARABIC </w:instrText>
+                        </w:r>
+                        <w:r>
+                          <w:fldChar w:fldCharType="separate"/>
+                        </w:r>
+                        <w:r>
+                          <w:rPr>
+                            <w:noProof/>
+                          </w:rPr>
+                          <w:t>1</w:t>
+                        </w:r>
+                        <w:r>
+                          <w:fldChar w:fldCharType="end"/>
+                        </w:r>
+                        <w:bookmarkEnd w:id="1"/>
+                        <w:r>
+                          <w:t xml:space="preserve"> Preview van de graaf in </w:t>
+                        </w:r>
+                        <w:r>
+                          <w:t>interval_confpods_2006-2016.png</w:t>
+                        </w:r>
+                      </w:p>
+                    </w:txbxContent>
+                  </v:textbox>
+                </v:shape>
+                <w10:wrap type="square" anchorx="margin"/>
+              </v:group>
+            </w:pict>
+          </mc:Fallback>
+        </mc:AlternateContent>
+      </w:r>
+      <w:r>
+        <w:rPr>
+          <w:rFonts w:eastAsiaTheme="minorEastAsia" w:cstheme="minorHAnsi"/>
+        </w:rPr>
+        <w:t xml:space="preserve">Voor de </w:t>
+      </w:r>
+      <w:r>
+        <w:rPr>
+          <w:rFonts w:eastAsiaTheme="minorEastAsia" w:cstheme="minorHAnsi"/>
+        </w:rPr>
+        <w:t xml:space="preserve">47 </w:t>
+      </w:r>
+      <w:proofErr w:type="spellStart"/>
+      <w:r>
+        <w:rPr>
+          <w:rFonts w:eastAsiaTheme="minorEastAsia" w:cstheme="minorHAnsi"/>
+        </w:rPr>
+        <w:t>communities</w:t>
+      </w:r>
+      <w:proofErr w:type="spellEnd"/>
+      <w:r>
+        <w:rPr>
+          <w:rFonts w:eastAsiaTheme="minorEastAsia" w:cstheme="minorHAnsi"/>
+        </w:rPr>
+        <w:t xml:space="preserve"> (volgens het algoritme)</w:t>
+      </w:r>
+      <w:r>
+        <w:rPr>
+          <w:rFonts w:eastAsiaTheme="minorEastAsia" w:cstheme="minorHAnsi"/>
+        </w:rPr>
+        <w:t xml:space="preserve"> </w:t>
+      </w:r>
+      <w:r>
+        <w:rPr>
+          <w:rFonts w:eastAsiaTheme="minorEastAsia" w:cstheme="minorHAnsi"/>
+        </w:rPr>
+        <w:t>in</w:t>
+      </w:r>
+      <w:r>
+        <w:rPr>
+          <w:rFonts w:eastAsiaTheme="minorEastAsia" w:cstheme="minorHAnsi"/>
+        </w:rPr>
+        <w:t xml:space="preserve"> periode 2006-2016, zie </w:t>
+      </w:r>
+      <w:proofErr w:type="spellStart"/>
+      <w:r>
+        <w:rPr>
+          <w:rFonts w:ascii="Courier New" w:eastAsiaTheme="minorEastAsia" w:hAnsi="Courier New" w:cs="Courier New"/>
+          <w:sz w:val="18"/>
+          <w:szCs w:val="18"/>
+        </w:rPr>
+        <w:t>visualis</w:t>
+      </w:r>
+      <w:r>
+        <w:rPr>
+          <w:rFonts w:ascii="Courier New" w:eastAsiaTheme="minorEastAsia" w:hAnsi="Courier New" w:cs="Courier New"/>
+          <w:sz w:val="18"/>
+          <w:szCs w:val="18"/>
+        </w:rPr>
+        <w:t>ation</w:t>
+      </w:r>
+      <w:bookmarkStart w:id="2" w:name="_GoBack"/>
+      <w:bookmarkEnd w:id="2"/>
+      <w:proofErr w:type="spellEnd"/>
+      <w:r>
+        <w:rPr>
+          <w:rFonts w:ascii="Courier New" w:eastAsiaTheme="minorEastAsia" w:hAnsi="Courier New" w:cs="Courier New"/>
+          <w:sz w:val="18"/>
+          <w:szCs w:val="18"/>
+        </w:rPr>
+        <w:t>/</w:t>
+      </w:r>
+      <w:r>
+        <w:rPr>
+          <w:rFonts w:ascii="Courier New" w:eastAsiaTheme="minorEastAsia" w:hAnsi="Courier New" w:cs="Courier New"/>
+          <w:sz w:val="18"/>
+          <w:szCs w:val="18"/>
+        </w:rPr>
+        <w:t>interval_confpods_2006-2016.txt</w:t>
+      </w:r>
+      <w:r>
+        <w:rPr>
+          <w:rFonts w:eastAsiaTheme="minorEastAsia" w:cstheme="minorHAnsi"/>
+        </w:rPr>
+        <w:t>.</w:t>
+      </w:r>
+      <w:r>
+        <w:rPr>
+          <w:rFonts w:eastAsiaTheme="minorEastAsia" w:cstheme="minorHAnsi"/>
+        </w:rPr>
+        <w:t xml:space="preserve"> In </w:t>
+      </w:r>
+      <w:r>
+        <w:rPr>
+          <w:rFonts w:eastAsiaTheme="minorEastAsia" w:cstheme="minorHAnsi"/>
+        </w:rPr>
+        <w:fldChar w:fldCharType="begin"/>
+      </w:r>
+      <w:r>
+        <w:rPr>
+          <w:rFonts w:eastAsiaTheme="minorEastAsia" w:cstheme="minorHAnsi"/>
+        </w:rPr>
+        <w:instrText xml:space="preserve"> REF _Ref27695130 \h </w:instrText>
+      </w:r>
+      <w:r>
+        <w:rPr>
+          <w:rFonts w:eastAsiaTheme="minorEastAsia" w:cstheme="minorHAnsi"/>
+        </w:rPr>
+      </w:r>
+      <w:r>
+        <w:rPr>
+          <w:rFonts w:eastAsiaTheme="minorEastAsia" w:cstheme="minorHAnsi"/>
+        </w:rPr>
+        <w:instrText xml:space="preserve"> \* MERGEFORMAT </w:instrText>
+      </w:r>
+      <w:r>
+        <w:rPr>
+          <w:rFonts w:eastAsiaTheme="minorEastAsia" w:cstheme="minorHAnsi"/>
+        </w:rPr>
+        <w:fldChar w:fldCharType="separate"/>
+      </w:r>
+      <w:r>
+        <w:t xml:space="preserve">Figuur </w:t>
+      </w:r>
+      <w:r>
+        <w:rPr>
+          <w:noProof/>
+        </w:rPr>
+        <w:t>1</w:t>
+      </w:r>
+      <w:r>
+        <w:rPr>
+          <w:rFonts w:eastAsiaTheme="minorEastAsia" w:cstheme="minorHAnsi"/>
+        </w:rPr>
+        <w:fldChar w:fldCharType="end"/>
+      </w:r>
+      <w:r>
+        <w:rPr>
+          <w:rFonts w:eastAsiaTheme="minorEastAsia" w:cstheme="minorHAnsi"/>
+        </w:rPr>
+        <w:t xml:space="preserve"> een verkleinde weergave van de volledige graaf.</w:t>
+      </w:r>
+    </w:p>
+    <w:p>
+      <w:pPr>
+        <w:pStyle w:val="Lijstalinea"/>
         <w:numPr>
           <w:ilvl w:val="0"/>
           <w:numId w:val="7"/>
@@ -90,7 +1397,7 @@
     </w:p>
     <w:p>
       <w:pPr>
-        <w:pStyle w:val="ListParagraph"/>
+        <w:pStyle w:val="Lijstalinea"/>
         <w:numPr>
           <w:ilvl w:val="0"/>
           <w:numId w:val="12"/>
@@ -109,12 +1416,509 @@
         <w:rPr>
           <w:rFonts w:eastAsiaTheme="minorEastAsia" w:cstheme="minorHAnsi"/>
         </w:rPr>
-        <w:t>F</w:t>
+        <w:t xml:space="preserve">Zoals in de opgave aangegeven, gebruikten we de Stanford SNAP </w:t>
+      </w:r>
+      <w:proofErr w:type="spellStart"/>
+      <w:r>
+        <w:rPr>
+          <w:rFonts w:eastAsiaTheme="minorEastAsia" w:cstheme="minorHAnsi"/>
+        </w:rPr>
+        <w:t>library</w:t>
+      </w:r>
+      <w:proofErr w:type="spellEnd"/>
+      <w:r>
+        <w:rPr>
+          <w:rFonts w:eastAsiaTheme="minorEastAsia" w:cstheme="minorHAnsi"/>
+        </w:rPr>
+        <w:t xml:space="preserve"> voor Python. Na een nieuwe </w:t>
+      </w:r>
+      <w:proofErr w:type="spellStart"/>
+      <w:r>
+        <w:rPr>
+          <w:rFonts w:eastAsiaTheme="minorEastAsia" w:cstheme="minorHAnsi"/>
+        </w:rPr>
+        <w:t>ParsingStrategy</w:t>
+      </w:r>
+      <w:proofErr w:type="spellEnd"/>
+      <w:r>
+        <w:rPr>
+          <w:rFonts w:eastAsiaTheme="minorEastAsia" w:cstheme="minorHAnsi"/>
+        </w:rPr>
+        <w:t xml:space="preserve"> toe te voegen (</w:t>
+      </w:r>
+      <w:proofErr w:type="spellStart"/>
+      <w:r>
+        <w:rPr>
+          <w:rFonts w:ascii="Courier New" w:eastAsiaTheme="minorEastAsia" w:hAnsi="Courier New" w:cs="Courier New"/>
+          <w:sz w:val="18"/>
+          <w:szCs w:val="18"/>
+        </w:rPr>
+        <w:t>AuthorStrategyYearGraphs</w:t>
+      </w:r>
+      <w:proofErr w:type="spellEnd"/>
+      <w:r>
+        <w:rPr>
+          <w:rFonts w:eastAsiaTheme="minorEastAsia" w:cstheme="minorHAnsi"/>
+        </w:rPr>
+        <w:t xml:space="preserve">), volgde de implementatie van een </w:t>
+      </w:r>
+      <w:proofErr w:type="spellStart"/>
+      <w:r>
+        <w:rPr>
+          <w:rFonts w:eastAsiaTheme="minorEastAsia" w:cstheme="minorHAnsi"/>
+        </w:rPr>
+        <w:t>wrapper</w:t>
+      </w:r>
+      <w:proofErr w:type="spellEnd"/>
+      <w:r>
+        <w:rPr>
+          <w:rFonts w:eastAsiaTheme="minorEastAsia" w:cstheme="minorHAnsi"/>
+        </w:rPr>
+        <w:t xml:space="preserve"> rond de SNAP </w:t>
+      </w:r>
+      <w:proofErr w:type="spellStart"/>
+      <w:r>
+        <w:rPr>
+          <w:rFonts w:ascii="Courier New" w:eastAsiaTheme="minorEastAsia" w:hAnsi="Courier New" w:cs="Courier New"/>
+          <w:sz w:val="18"/>
+          <w:szCs w:val="18"/>
+        </w:rPr>
+        <w:t>PUNGraph</w:t>
+      </w:r>
+      <w:proofErr w:type="spellEnd"/>
+      <w:r>
+        <w:rPr>
+          <w:rFonts w:eastAsiaTheme="minorEastAsia" w:cstheme="minorHAnsi"/>
+        </w:rPr>
+        <w:t xml:space="preserve"> (</w:t>
+      </w:r>
+      <w:proofErr w:type="spellStart"/>
+      <w:r>
+        <w:rPr>
+          <w:rFonts w:eastAsiaTheme="minorEastAsia" w:cstheme="minorHAnsi"/>
+        </w:rPr>
+        <w:t>Undirected</w:t>
+      </w:r>
+      <w:proofErr w:type="spellEnd"/>
+      <w:r>
+        <w:rPr>
+          <w:rFonts w:eastAsiaTheme="minorEastAsia" w:cstheme="minorHAnsi"/>
+        </w:rPr>
+        <w:t xml:space="preserve"> </w:t>
+      </w:r>
+      <w:proofErr w:type="spellStart"/>
+      <w:r>
+        <w:rPr>
+          <w:rFonts w:eastAsiaTheme="minorEastAsia" w:cstheme="minorHAnsi"/>
+        </w:rPr>
+        <w:t>Graph</w:t>
+      </w:r>
+      <w:proofErr w:type="spellEnd"/>
+      <w:r>
+        <w:rPr>
+          <w:rFonts w:eastAsiaTheme="minorEastAsia" w:cstheme="minorHAnsi"/>
+        </w:rPr>
+        <w:t>).</w:t>
       </w:r>
     </w:p>
     <w:p>
       <w:pPr>
-        <w:pStyle w:val="ListParagraph"/>
+        <w:pStyle w:val="Lijstalinea"/>
+        <w:numPr>
+          <w:ilvl w:val="0"/>
+          <w:numId w:val="12"/>
+        </w:numPr>
+        <w:autoSpaceDE w:val="0"/>
+        <w:autoSpaceDN w:val="0"/>
+        <w:adjustRightInd w:val="0"/>
+        <w:spacing w:after="0" w:line="240" w:lineRule="auto"/>
+        <w:rPr>
+          <w:rFonts w:eastAsiaTheme="minorEastAsia" w:cstheme="minorHAnsi"/>
+          <w:i/>
+          <w:iCs/>
+        </w:rPr>
+      </w:pPr>
+      <w:r>
+        <w:rPr>
+          <w:rFonts w:eastAsiaTheme="minorEastAsia" w:cstheme="minorHAnsi"/>
+        </w:rPr>
+        <w:t xml:space="preserve">De nieuwe </w:t>
+      </w:r>
+      <w:proofErr w:type="spellStart"/>
+      <w:r>
+        <w:rPr>
+          <w:rFonts w:eastAsiaTheme="minorEastAsia" w:cstheme="minorHAnsi"/>
+        </w:rPr>
+        <w:t>strategy</w:t>
+      </w:r>
+      <w:proofErr w:type="spellEnd"/>
+      <w:r>
+        <w:rPr>
+          <w:rFonts w:eastAsiaTheme="minorEastAsia" w:cstheme="minorHAnsi"/>
+        </w:rPr>
+        <w:t xml:space="preserve"> houdt twee </w:t>
+      </w:r>
+      <w:proofErr w:type="spellStart"/>
+      <w:r>
+        <w:rPr>
+          <w:rFonts w:eastAsiaTheme="minorEastAsia" w:cstheme="minorHAnsi"/>
+        </w:rPr>
+        <w:t>dictionaries</w:t>
+      </w:r>
+      <w:proofErr w:type="spellEnd"/>
+      <w:r>
+        <w:rPr>
+          <w:rFonts w:eastAsiaTheme="minorEastAsia" w:cstheme="minorHAnsi"/>
+        </w:rPr>
+        <w:t xml:space="preserve"> bij met de gevonden jaren als </w:t>
+      </w:r>
+      <w:proofErr w:type="spellStart"/>
+      <w:r>
+        <w:rPr>
+          <w:rFonts w:eastAsiaTheme="minorEastAsia" w:cstheme="minorHAnsi"/>
+        </w:rPr>
+        <w:t>key</w:t>
+      </w:r>
+      <w:proofErr w:type="spellEnd"/>
+      <w:r>
+        <w:rPr>
+          <w:rFonts w:eastAsiaTheme="minorEastAsia" w:cstheme="minorHAnsi"/>
+        </w:rPr>
+        <w:t xml:space="preserve"> en een graaf van auteurs als </w:t>
+      </w:r>
+      <w:proofErr w:type="spellStart"/>
+      <w:r>
+        <w:rPr>
+          <w:rFonts w:eastAsiaTheme="minorEastAsia" w:cstheme="minorHAnsi"/>
+        </w:rPr>
+        <w:t>value</w:t>
+      </w:r>
+      <w:proofErr w:type="spellEnd"/>
+      <w:r>
+        <w:rPr>
+          <w:rFonts w:eastAsiaTheme="minorEastAsia" w:cstheme="minorHAnsi"/>
+        </w:rPr>
+        <w:t xml:space="preserve">. In het ene </w:t>
+      </w:r>
+      <w:proofErr w:type="spellStart"/>
+      <w:r>
+        <w:rPr>
+          <w:rFonts w:eastAsiaTheme="minorEastAsia" w:cstheme="minorHAnsi"/>
+        </w:rPr>
+        <w:t>dictionary</w:t>
+      </w:r>
+      <w:proofErr w:type="spellEnd"/>
+      <w:r>
+        <w:rPr>
+          <w:rFonts w:eastAsiaTheme="minorEastAsia" w:cstheme="minorHAnsi"/>
+        </w:rPr>
+        <w:t xml:space="preserve"> zitten enkel jaren en auteurs met </w:t>
+      </w:r>
+      <w:r>
+        <w:rPr>
+          <w:rFonts w:ascii="Courier New" w:eastAsiaTheme="minorEastAsia" w:hAnsi="Courier New" w:cs="Courier New"/>
+          <w:sz w:val="18"/>
+          <w:szCs w:val="18"/>
+        </w:rPr>
+        <w:t>PODS</w:t>
+      </w:r>
+      <w:r>
+        <w:rPr>
+          <w:rFonts w:eastAsiaTheme="minorEastAsia" w:cstheme="minorHAnsi"/>
+        </w:rPr>
+        <w:t xml:space="preserve"> </w:t>
+      </w:r>
+      <w:r>
+        <w:rPr>
+          <w:rFonts w:eastAsiaTheme="minorEastAsia" w:cstheme="minorHAnsi"/>
+        </w:rPr>
+        <w:t xml:space="preserve">publicaties en in de andere de overige auteurs. Bij publicaties met meerder auteurs, krijgen de auteurs </w:t>
+      </w:r>
+      <w:proofErr w:type="spellStart"/>
+      <w:r>
+        <w:rPr>
+          <w:rFonts w:eastAsiaTheme="minorEastAsia" w:cstheme="minorHAnsi"/>
+        </w:rPr>
+        <w:t>edges</w:t>
+      </w:r>
+      <w:proofErr w:type="spellEnd"/>
+      <w:r>
+        <w:rPr>
+          <w:rFonts w:eastAsiaTheme="minorEastAsia" w:cstheme="minorHAnsi"/>
+        </w:rPr>
+        <w:t xml:space="preserve"> naar elke andere auteur in dezelfde publicatie.</w:t>
+      </w:r>
+    </w:p>
+    <w:p>
+      <w:pPr>
+        <w:pStyle w:val="Lijstalinea"/>
+        <w:numPr>
+          <w:ilvl w:val="0"/>
+          <w:numId w:val="12"/>
+        </w:numPr>
+        <w:autoSpaceDE w:val="0"/>
+        <w:autoSpaceDN w:val="0"/>
+        <w:adjustRightInd w:val="0"/>
+        <w:spacing w:after="0" w:line="240" w:lineRule="auto"/>
+        <w:rPr>
+          <w:rFonts w:eastAsiaTheme="minorEastAsia" w:cstheme="minorHAnsi"/>
+          <w:i/>
+          <w:iCs/>
+        </w:rPr>
+      </w:pPr>
+      <w:r>
+        <w:rPr>
+          <w:rFonts w:eastAsiaTheme="minorEastAsia" w:cstheme="minorHAnsi"/>
+        </w:rPr>
+        <w:t xml:space="preserve">Na het parsen van de XML, voegen we ook nog </w:t>
+      </w:r>
+      <w:proofErr w:type="spellStart"/>
+      <w:r>
+        <w:rPr>
+          <w:rFonts w:eastAsiaTheme="minorEastAsia" w:cstheme="minorHAnsi"/>
+        </w:rPr>
+        <w:t>edges</w:t>
+      </w:r>
+      <w:proofErr w:type="spellEnd"/>
+      <w:r>
+        <w:rPr>
+          <w:rFonts w:eastAsiaTheme="minorEastAsia" w:cstheme="minorHAnsi"/>
+        </w:rPr>
+        <w:t xml:space="preserve"> toe voor </w:t>
+      </w:r>
+      <w:r>
+        <w:rPr>
+          <w:rFonts w:ascii="Courier New" w:eastAsiaTheme="minorEastAsia" w:hAnsi="Courier New" w:cs="Courier New"/>
+          <w:sz w:val="18"/>
+          <w:szCs w:val="18"/>
+        </w:rPr>
+        <w:t>PODS</w:t>
+      </w:r>
+      <w:r>
+        <w:rPr>
+          <w:rFonts w:eastAsiaTheme="minorEastAsia" w:cstheme="minorHAnsi"/>
+        </w:rPr>
+        <w:t xml:space="preserve"> </w:t>
+      </w:r>
+      <w:r>
+        <w:rPr>
+          <w:rFonts w:eastAsiaTheme="minorEastAsia" w:cstheme="minorHAnsi"/>
+        </w:rPr>
+        <w:t xml:space="preserve">auteurs die samen publiceerden buiten </w:t>
+      </w:r>
+      <w:r>
+        <w:rPr>
+          <w:rFonts w:ascii="Courier New" w:eastAsiaTheme="minorEastAsia" w:hAnsi="Courier New" w:cs="Courier New"/>
+          <w:sz w:val="18"/>
+          <w:szCs w:val="18"/>
+        </w:rPr>
+        <w:t>PODS</w:t>
+      </w:r>
+      <w:r>
+        <w:rPr>
+          <w:rFonts w:eastAsiaTheme="minorEastAsia" w:cstheme="minorHAnsi"/>
+        </w:rPr>
+        <w:t xml:space="preserve"> publicaties.</w:t>
+      </w:r>
+    </w:p>
+    <w:p>
+      <w:pPr>
+        <w:pStyle w:val="Lijstalinea"/>
+        <w:numPr>
+          <w:ilvl w:val="0"/>
+          <w:numId w:val="12"/>
+        </w:numPr>
+        <w:autoSpaceDE w:val="0"/>
+        <w:autoSpaceDN w:val="0"/>
+        <w:adjustRightInd w:val="0"/>
+        <w:spacing w:after="0" w:line="240" w:lineRule="auto"/>
+        <w:rPr>
+          <w:rFonts w:eastAsiaTheme="minorEastAsia" w:cstheme="minorHAnsi"/>
+          <w:i/>
+          <w:iCs/>
+        </w:rPr>
+      </w:pPr>
+      <w:r>
+        <w:rPr>
+          <w:rFonts w:eastAsiaTheme="minorEastAsia" w:cstheme="minorHAnsi"/>
+        </w:rPr>
+        <w:t>De resultaten (top auteurs met pagerank, top centrale auteurs met in-</w:t>
+      </w:r>
+      <w:proofErr w:type="spellStart"/>
+      <w:r>
+        <w:rPr>
+          <w:rFonts w:eastAsiaTheme="minorEastAsia" w:cstheme="minorHAnsi"/>
+        </w:rPr>
+        <w:t>betweenness</w:t>
+      </w:r>
+      <w:proofErr w:type="spellEnd"/>
+      <w:r>
+        <w:rPr>
+          <w:rFonts w:eastAsiaTheme="minorEastAsia" w:cstheme="minorHAnsi"/>
+        </w:rPr>
+        <w:t xml:space="preserve"> en </w:t>
+      </w:r>
+      <w:proofErr w:type="spellStart"/>
+      <w:r>
+        <w:rPr>
+          <w:rFonts w:eastAsiaTheme="minorEastAsia" w:cstheme="minorHAnsi"/>
+        </w:rPr>
+        <w:t>communities</w:t>
+      </w:r>
+      <w:proofErr w:type="spellEnd"/>
+      <w:r>
+        <w:rPr>
+          <w:rFonts w:eastAsiaTheme="minorEastAsia" w:cstheme="minorHAnsi"/>
+        </w:rPr>
+        <w:t xml:space="preserve"> met </w:t>
+      </w:r>
+      <w:proofErr w:type="spellStart"/>
+      <w:r>
+        <w:rPr>
+          <w:rFonts w:eastAsiaTheme="minorEastAsia" w:cstheme="minorHAnsi"/>
+        </w:rPr>
+        <w:t>Girvan</w:t>
+      </w:r>
+      <w:r>
+        <w:rPr>
+          <w:rFonts w:eastAsiaTheme="minorEastAsia" w:cstheme="minorHAnsi"/>
+        </w:rPr>
+        <w:t>-</w:t>
+      </w:r>
+      <w:r>
+        <w:rPr>
+          <w:rFonts w:eastAsiaTheme="minorEastAsia" w:cstheme="minorHAnsi"/>
+        </w:rPr>
+        <w:t>Newman</w:t>
+      </w:r>
+      <w:proofErr w:type="spellEnd"/>
+      <w:r>
+        <w:rPr>
+          <w:rFonts w:eastAsiaTheme="minorEastAsia" w:cstheme="minorHAnsi"/>
+        </w:rPr>
+        <w:t xml:space="preserve"> methode) worden telkens naar een bestand </w:t>
+      </w:r>
+      <w:r>
+        <w:rPr>
+          <w:rFonts w:eastAsiaTheme="minorEastAsia" w:cstheme="minorHAnsi"/>
+        </w:rPr>
+        <w:lastRenderedPageBreak/>
+        <w:t xml:space="preserve">weggeschreven. De volledige graaf voor een jaar of periode werd ook als </w:t>
+      </w:r>
+      <w:proofErr w:type="spellStart"/>
+      <w:r>
+        <w:rPr>
+          <w:rFonts w:eastAsiaTheme="minorEastAsia" w:cstheme="minorHAnsi"/>
+        </w:rPr>
+        <w:t>png</w:t>
+      </w:r>
+      <w:proofErr w:type="spellEnd"/>
+      <w:r>
+        <w:rPr>
+          <w:rFonts w:eastAsiaTheme="minorEastAsia" w:cstheme="minorHAnsi"/>
+        </w:rPr>
+        <w:t xml:space="preserve"> </w:t>
+      </w:r>
+      <w:proofErr w:type="spellStart"/>
+      <w:r>
+        <w:rPr>
+          <w:rFonts w:eastAsiaTheme="minorEastAsia" w:cstheme="minorHAnsi"/>
+        </w:rPr>
+        <w:t>opgeslaan</w:t>
+      </w:r>
+      <w:proofErr w:type="spellEnd"/>
+      <w:r>
+        <w:rPr>
+          <w:rFonts w:eastAsiaTheme="minorEastAsia" w:cstheme="minorHAnsi"/>
+        </w:rPr>
+        <w:t xml:space="preserve"> door te exporteren naar een DOT-representatie en </w:t>
+      </w:r>
+      <w:proofErr w:type="spellStart"/>
+      <w:r>
+        <w:rPr>
+          <w:rFonts w:eastAsiaTheme="minorEastAsia" w:cstheme="minorHAnsi"/>
+        </w:rPr>
+        <w:t>GraphViz</w:t>
+      </w:r>
+      <w:proofErr w:type="spellEnd"/>
+      <w:r>
+        <w:rPr>
+          <w:rFonts w:eastAsiaTheme="minorEastAsia" w:cstheme="minorHAnsi"/>
+        </w:rPr>
+        <w:t xml:space="preserve"> dit om te laten zetten naar een afbeelding.</w:t>
+      </w:r>
+    </w:p>
+    <w:p>
+      <w:pPr>
+        <w:pStyle w:val="Lijstalinea"/>
+        <w:numPr>
+          <w:ilvl w:val="0"/>
+          <w:numId w:val="12"/>
+        </w:numPr>
+        <w:autoSpaceDE w:val="0"/>
+        <w:autoSpaceDN w:val="0"/>
+        <w:adjustRightInd w:val="0"/>
+        <w:spacing w:after="0" w:line="240" w:lineRule="auto"/>
+        <w:rPr>
+          <w:rFonts w:eastAsiaTheme="minorEastAsia" w:cstheme="minorHAnsi"/>
+          <w:i/>
+          <w:iCs/>
+        </w:rPr>
+      </w:pPr>
+      <w:r>
+        <w:rPr>
+          <w:rFonts w:eastAsiaTheme="minorEastAsia" w:cstheme="minorHAnsi"/>
+        </w:rPr>
+        <w:t xml:space="preserve">Op dit moment worden de top 10 auteurs telkens bepaald in </w:t>
+      </w:r>
+      <w:r>
+        <w:rPr>
+          <w:rFonts w:ascii="Courier New" w:eastAsiaTheme="minorEastAsia" w:hAnsi="Courier New" w:cs="Courier New"/>
+          <w:sz w:val="18"/>
+          <w:szCs w:val="18"/>
+        </w:rPr>
+        <w:t>PODS</w:t>
+      </w:r>
+      <w:r>
+        <w:rPr>
+          <w:rFonts w:eastAsiaTheme="minorEastAsia" w:cstheme="minorHAnsi"/>
+        </w:rPr>
+        <w:t xml:space="preserve">. Maar de top-X en conferentie filter zijn beide parameters die gewijzigd kunnen worden bij de creatie van de </w:t>
+      </w:r>
+      <w:proofErr w:type="spellStart"/>
+      <w:r>
+        <w:rPr>
+          <w:rFonts w:ascii="Courier New" w:eastAsiaTheme="minorEastAsia" w:hAnsi="Courier New" w:cs="Courier New"/>
+          <w:sz w:val="18"/>
+          <w:szCs w:val="18"/>
+        </w:rPr>
+        <w:t>GraphMiner</w:t>
+      </w:r>
+      <w:proofErr w:type="spellEnd"/>
+      <w:r>
+        <w:rPr>
+          <w:rFonts w:eastAsiaTheme="minorEastAsia" w:cstheme="minorHAnsi"/>
+        </w:rPr>
+        <w:t xml:space="preserve"> klasse of het oproepen van een </w:t>
+      </w:r>
+      <w:r>
+        <w:rPr>
+          <w:rFonts w:ascii="Courier New" w:eastAsiaTheme="minorEastAsia" w:hAnsi="Courier New" w:cs="Courier New"/>
+          <w:sz w:val="18"/>
+          <w:szCs w:val="18"/>
+        </w:rPr>
+        <w:t>plot</w:t>
+      </w:r>
+      <w:r>
+        <w:rPr>
+          <w:rFonts w:eastAsiaTheme="minorEastAsia" w:cstheme="minorHAnsi"/>
+        </w:rPr>
+        <w:t xml:space="preserve"> functie.</w:t>
+      </w:r>
+    </w:p>
+    <w:p>
+      <w:pPr>
+        <w:pStyle w:val="Lijstalinea"/>
         <w:numPr>
           <w:ilvl w:val="0"/>
           <w:numId w:val="7"/>
@@ -142,7 +1946,7 @@
     </w:p>
     <w:p>
       <w:pPr>
-        <w:pStyle w:val="ListParagraph"/>
+        <w:pStyle w:val="Lijstalinea"/>
         <w:numPr>
           <w:ilvl w:val="0"/>
           <w:numId w:val="13"/>
@@ -161,38 +1965,58 @@
         <w:rPr>
           <w:rFonts w:eastAsiaTheme="minorEastAsia" w:cstheme="minorHAnsi"/>
         </w:rPr>
-        <w:t>Enkel auteur in PODS verbonden</w:t>
-      </w:r>
-    </w:p>
-    <w:p>
-      <w:pPr>
-        <w:pStyle w:val="ListParagraph"/>
-        <w:numPr>
-          <w:ilvl w:val="0"/>
-          <w:numId w:val="13"/>
-        </w:numPr>
-        <w:autoSpaceDE w:val="0"/>
-        <w:autoSpaceDN w:val="0"/>
-        <w:adjustRightInd w:val="0"/>
-        <w:spacing w:after="0" w:line="240" w:lineRule="auto"/>
-        <w:rPr>
-          <w:rFonts w:eastAsiaTheme="minorEastAsia" w:cstheme="minorHAnsi"/>
-          <w:i/>
-          <w:iCs/>
-        </w:rPr>
-      </w:pPr>
-      <w:r>
-        <w:rPr>
-          <w:rFonts w:eastAsiaTheme="minorEastAsia" w:cstheme="minorHAnsi"/>
-        </w:rPr>
-        <w:t>Nodig om auteurs in PODS en hun publicaties buiten PODS gebruiken om ze onderling te linken</w:t>
-      </w:r>
-      <w:bookmarkStart w:id="0" w:name="_GoBack"/>
-      <w:bookmarkEnd w:id="0"/>
+        <w:t>Eerst werden e</w:t>
+      </w:r>
+      <w:r>
+        <w:rPr>
+          <w:rFonts w:eastAsiaTheme="minorEastAsia" w:cstheme="minorHAnsi"/>
+        </w:rPr>
+        <w:t xml:space="preserve">nkel auteur in </w:t>
+      </w:r>
+      <w:r>
+        <w:rPr>
+          <w:rFonts w:ascii="Courier New" w:eastAsiaTheme="minorEastAsia" w:hAnsi="Courier New" w:cs="Courier New"/>
+          <w:sz w:val="18"/>
+          <w:szCs w:val="18"/>
+        </w:rPr>
+        <w:t>PODS</w:t>
+      </w:r>
+      <w:r>
+        <w:rPr>
+          <w:rFonts w:eastAsiaTheme="minorEastAsia" w:cstheme="minorHAnsi"/>
+        </w:rPr>
+        <w:t xml:space="preserve"> verbonden</w:t>
+      </w:r>
+      <w:r>
+        <w:rPr>
+          <w:rFonts w:eastAsiaTheme="minorEastAsia" w:cstheme="minorHAnsi"/>
+        </w:rPr>
+        <w:t xml:space="preserve"> met elkaar. Maar later lazen we dat de gerefereerde paper ook sprak over publicaties die deze auteurs samen maakten buiten de </w:t>
+      </w:r>
+      <w:r>
+        <w:rPr>
+          <w:rFonts w:ascii="Courier New" w:eastAsiaTheme="minorEastAsia" w:hAnsi="Courier New" w:cs="Courier New"/>
+          <w:sz w:val="18"/>
+          <w:szCs w:val="18"/>
+        </w:rPr>
+        <w:t>PODS</w:t>
+      </w:r>
+      <w:r>
+        <w:rPr>
+          <w:rFonts w:eastAsiaTheme="minorEastAsia" w:cstheme="minorHAnsi"/>
+        </w:rPr>
+        <w:t xml:space="preserve"> </w:t>
+      </w:r>
+      <w:r>
+        <w:rPr>
+          <w:rFonts w:eastAsiaTheme="minorEastAsia" w:cstheme="minorHAnsi"/>
+        </w:rPr>
+        <w:t>conferentie. Deze werden dan later ook toegevoegd.</w:t>
+      </w:r>
     </w:p>
     <w:sectPr>
-      <w:headerReference w:type="default" r:id="rId8"/>
-      <w:footerReference w:type="default" r:id="rId9"/>
+      <w:headerReference w:type="default" r:id="rId10"/>
+      <w:footerReference w:type="default" r:id="rId11"/>
       <w:pgSz w:w="11906" w:h="16838"/>
       <w:pgMar w:top="1565" w:right="1440" w:bottom="1134" w:left="1440" w:header="708" w:footer="708" w:gutter="0"/>
       <w:cols w:space="708"/>
@@ -231,7 +2055,7 @@
 <w:ftr xmlns:wpc="http://schemas.microsoft.com/office/word/2010/wordprocessingCanvas" xmlns:cx="http://schemas.microsoft.com/office/drawing/2014/chartex" xmlns:cx1="http://schemas.microsoft.com/office/drawing/2015/9/8/chartex" xmlns:cx2="http://schemas.microsoft.com/office/drawing/2015/10/21/chartex" xmlns:cx3="http://schemas.microsoft.com/office/drawing/2016/5/9/chartex" xmlns:cx4="http://schemas.microsoft.com/office/drawing/2016/5/10/chartex" xmlns:cx5="http://schemas.microsoft.com/office/drawing/2016/5/11/chartex" xmlns:cx6="http://schemas.microsoft.com/office/drawing/2016/5/12/chartex" xmlns:cx7="http://schemas.microsoft.com/office/drawing/2016/5/13/chartex" xmlns:cx8="http://schemas.microsoft.com/office/drawing/2016/5/14/chartex" xmlns:mc="http://schemas.openxmlformats.org/markup-compatibility/2006" xmlns:aink="http://schemas.microsoft.com/office/drawing/2016/ink" xmlns:am3d="http://schemas.microsoft.com/office/drawing/2017/model3d" xmlns:o="urn:schemas-microsoft-com:office:office" xmlns:r="http://schemas.openxmlformats.org/officeDocument/2006/relationships" xmlns:m="http://schemas.openxmlformats.org/officeDocument/2006/math" xmlns:v="urn:schemas-microsoft-com:vml" xmlns:wp14="http://schemas.microsoft.com/office/word/2010/wordprocessingDrawing" xmlns:wp="http://schemas.openxmlformats.org/drawingml/2006/wordprocessingDrawing" xmlns:w10="urn:schemas-microsoft-com:office:word" xmlns:w="http://schemas.openxmlformats.org/wordprocessingml/2006/main" xmlns:w14="http://schemas.microsoft.com/office/word/2010/wordml" xmlns:w15="http://schemas.microsoft.com/office/word/2012/wordml" xmlns:w16cid="http://schemas.microsoft.com/office/word/2016/wordml/cid" xmlns:w16se="http://schemas.microsoft.com/office/word/2015/wordml/symex" xmlns:wpg="http://schemas.microsoft.com/office/word/2010/wordprocessingGroup" xmlns:wpi="http://schemas.microsoft.com/office/word/2010/wordprocessingInk" xmlns:wne="http://schemas.microsoft.com/office/word/2006/wordml" xmlns:wps="http://schemas.microsoft.com/office/word/2010/wordprocessingShape" mc:Ignorable="w14 w15 w16se w16cid wp14">
   <w:p>
     <w:pPr>
-      <w:pStyle w:val="Footer"/>
+      <w:pStyle w:val="Voettekst"/>
       <w:jc w:val="right"/>
       <w:rPr>
         <w:color w:val="595959" w:themeColor="text1" w:themeTint="A6"/>
@@ -387,7 +2211,7 @@
 <w:hdr xmlns:wpc="http://schemas.microsoft.com/office/word/2010/wordprocessingCanvas" xmlns:cx="http://schemas.microsoft.com/office/drawing/2014/chartex" xmlns:cx1="http://schemas.microsoft.com/office/drawing/2015/9/8/chartex" xmlns:cx2="http://schemas.microsoft.com/office/drawing/2015/10/21/chartex" xmlns:cx3="http://schemas.microsoft.com/office/drawing/2016/5/9/chartex" xmlns:cx4="http://schemas.microsoft.com/office/drawing/2016/5/10/chartex" xmlns:cx5="http://schemas.microsoft.com/office/drawing/2016/5/11/chartex" xmlns:cx6="http://schemas.microsoft.com/office/drawing/2016/5/12/chartex" xmlns:cx7="http://schemas.microsoft.com/office/drawing/2016/5/13/chartex" xmlns:cx8="http://schemas.microsoft.com/office/drawing/2016/5/14/chartex" xmlns:mc="http://schemas.openxmlformats.org/markup-compatibility/2006" xmlns:aink="http://schemas.microsoft.com/office/drawing/2016/ink" xmlns:am3d="http://schemas.microsoft.com/office/drawing/2017/model3d" xmlns:o="urn:schemas-microsoft-com:office:office" xmlns:r="http://schemas.openxmlformats.org/officeDocument/2006/relationships" xmlns:m="http://schemas.openxmlformats.org/officeDocument/2006/math" xmlns:v="urn:schemas-microsoft-com:vml" xmlns:wp14="http://schemas.microsoft.com/office/word/2010/wordprocessingDrawing" xmlns:wp="http://schemas.openxmlformats.org/drawingml/2006/wordprocessingDrawing" xmlns:w10="urn:schemas-microsoft-com:office:word" xmlns:w="http://schemas.openxmlformats.org/wordprocessingml/2006/main" xmlns:w14="http://schemas.microsoft.com/office/word/2010/wordml" xmlns:w15="http://schemas.microsoft.com/office/word/2012/wordml" xmlns:w16cid="http://schemas.microsoft.com/office/word/2016/wordml/cid" xmlns:w16se="http://schemas.microsoft.com/office/word/2015/wordml/symex" xmlns:wpg="http://schemas.microsoft.com/office/word/2010/wordprocessingGroup" xmlns:wpi="http://schemas.microsoft.com/office/word/2010/wordprocessingInk" xmlns:wne="http://schemas.microsoft.com/office/word/2006/wordml" xmlns:wps="http://schemas.microsoft.com/office/word/2010/wordprocessingShape" mc:Ignorable="w14 w15 w16se w16cid wp14">
   <w:p>
     <w:pPr>
-      <w:pStyle w:val="Header"/>
+      <w:pStyle w:val="Koptekst"/>
       <w:rPr>
         <w:lang w:val="en-GB"/>
       </w:rPr>
@@ -432,7 +2256,7 @@
   </w:p>
   <w:p>
     <w:pPr>
-      <w:pStyle w:val="Header"/>
+      <w:pStyle w:val="Koptekst"/>
       <w:rPr>
         <w:lang w:val="en-GB"/>
       </w:rPr>
@@ -477,7 +2301,7 @@
   </w:p>
   <w:p>
     <w:pPr>
-      <w:pStyle w:val="Header"/>
+      <w:pStyle w:val="Koptekst"/>
       <w:rPr>
         <w:lang w:val="en-GB"/>
       </w:rPr>
@@ -2275,7 +4099,7 @@
       </w:pPr>
     </w:pPrDefault>
   </w:docDefaults>
-  <w:latentStyles w:defLockedState="0" w:defUIPriority="99" w:defSemiHidden="0" w:defUnhideWhenUsed="0" w:defQFormat="0" w:count="375">
+  <w:latentStyles w:defLockedState="0" w:defUIPriority="99" w:defSemiHidden="0" w:defUnhideWhenUsed="0" w:defQFormat="0" w:count="376">
     <w:lsdException w:name="Normal" w:uiPriority="0" w:qFormat="1"/>
     <w:lsdException w:name="heading 1" w:uiPriority="9" w:qFormat="1"/>
     <w:lsdException w:name="heading 2" w:semiHidden="1" w:uiPriority="9" w:unhideWhenUsed="1" w:qFormat="1"/>
@@ -2381,7 +4205,6 @@
     <w:lsdException w:name="HTML Sample" w:semiHidden="1" w:unhideWhenUsed="1"/>
     <w:lsdException w:name="HTML Typewriter" w:semiHidden="1" w:unhideWhenUsed="1"/>
     <w:lsdException w:name="HTML Variable" w:semiHidden="1" w:unhideWhenUsed="1"/>
-    <w:lsdException w:name="Normal Table" w:semiHidden="1" w:unhideWhenUsed="1"/>
     <w:lsdException w:name="annotation subject" w:semiHidden="1" w:unhideWhenUsed="1"/>
     <w:lsdException w:name="No List" w:semiHidden="1" w:unhideWhenUsed="1"/>
     <w:lsdException w:name="Outline List 1" w:semiHidden="1" w:unhideWhenUsed="1"/>
@@ -2428,10 +4251,8 @@
     <w:lsdException w:name="Table Subtle 2" w:semiHidden="1" w:unhideWhenUsed="1"/>
     <w:lsdException w:name="Table Web 1" w:semiHidden="1" w:unhideWhenUsed="1"/>
     <w:lsdException w:name="Table Web 2" w:semiHidden="1" w:unhideWhenUsed="1"/>
-    <w:lsdException w:name="Table Web 3" w:semiHidden="1" w:unhideWhenUsed="1"/>
     <w:lsdException w:name="Balloon Text" w:semiHidden="1" w:unhideWhenUsed="1"/>
     <w:lsdException w:name="Table Grid" w:uiPriority="39"/>
-    <w:lsdException w:name="Table Theme" w:semiHidden="1" w:unhideWhenUsed="1"/>
     <w:lsdException w:name="Placeholder Text" w:semiHidden="1"/>
     <w:lsdException w:name="No Spacing" w:uiPriority="1" w:qFormat="1"/>
     <w:lsdException w:name="Light Shading" w:uiPriority="60"/>
@@ -2651,8 +4472,9 @@
     <w:lsdException w:name="Smart Hyperlink" w:semiHidden="1" w:unhideWhenUsed="1"/>
     <w:lsdException w:name="Hashtag" w:semiHidden="1" w:unhideWhenUsed="1"/>
     <w:lsdException w:name="Unresolved Mention" w:semiHidden="1" w:unhideWhenUsed="1"/>
+    <w:lsdException w:name="Smart Link" w:semiHidden="1" w:unhideWhenUsed="1"/>
   </w:latentStyles>
-  <w:style w:type="paragraph" w:default="1" w:styleId="Normal">
+  <w:style w:type="paragraph" w:default="1" w:styleId="Standaard">
     <w:name w:val="Normal"/>
     <w:qFormat/>
     <w:rsid w:val="0054311A"/>
@@ -2663,13 +4485,13 @@
       <w:lang w:val="nl-BE"/>
     </w:rPr>
   </w:style>
-  <w:style w:type="character" w:default="1" w:styleId="DefaultParagraphFont">
+  <w:style w:type="character" w:default="1" w:styleId="Standaardalinea-lettertype">
     <w:name w:val="Default Paragraph Font"/>
     <w:uiPriority w:val="1"/>
     <w:semiHidden/>
     <w:unhideWhenUsed/>
   </w:style>
-  <w:style w:type="table" w:default="1" w:styleId="TableNormal">
+  <w:style w:type="table" w:default="1" w:styleId="Standaardtabel">
     <w:name w:val="Normal Table"/>
     <w:uiPriority w:val="99"/>
     <w:semiHidden/>
@@ -2684,15 +4506,15 @@
       </w:tblCellMar>
     </w:tblPr>
   </w:style>
-  <w:style w:type="numbering" w:default="1" w:styleId="NoList">
+  <w:style w:type="numbering" w:default="1" w:styleId="Geenlijst">
     <w:name w:val="No List"/>
     <w:uiPriority w:val="99"/>
     <w:semiHidden/>
     <w:unhideWhenUsed/>
   </w:style>
-  <w:style w:type="paragraph" w:styleId="ListParagraph">
+  <w:style w:type="paragraph" w:styleId="Lijstalinea">
     <w:name w:val="List Paragraph"/>
-    <w:basedOn w:val="Normal"/>
+    <w:basedOn w:val="Standaard"/>
     <w:uiPriority w:val="34"/>
     <w:qFormat/>
     <w:rsid w:val="009240E1"/>
@@ -2701,10 +4523,10 @@
       <w:ind w:left="720"/>
     </w:pPr>
   </w:style>
-  <w:style w:type="paragraph" w:styleId="Header">
+  <w:style w:type="paragraph" w:styleId="Koptekst">
     <w:name w:val="header"/>
-    <w:basedOn w:val="Normal"/>
-    <w:link w:val="HeaderChar"/>
+    <w:basedOn w:val="Standaard"/>
+    <w:link w:val="KoptekstChar"/>
     <w:uiPriority w:val="99"/>
     <w:unhideWhenUsed/>
     <w:rsid w:val="00033EDF"/>
@@ -2716,20 +4538,20 @@
       <w:spacing w:after="0" w:line="240" w:lineRule="auto"/>
     </w:pPr>
   </w:style>
-  <w:style w:type="character" w:customStyle="1" w:styleId="HeaderChar">
-    <w:name w:val="Header Char"/>
-    <w:basedOn w:val="DefaultParagraphFont"/>
-    <w:link w:val="Header"/>
+  <w:style w:type="character" w:customStyle="1" w:styleId="KoptekstChar">
+    <w:name w:val="Koptekst Char"/>
+    <w:basedOn w:val="Standaardalinea-lettertype"/>
+    <w:link w:val="Koptekst"/>
     <w:uiPriority w:val="99"/>
     <w:rsid w:val="00033EDF"/>
     <w:rPr>
       <w:lang w:val="nl-BE"/>
     </w:rPr>
   </w:style>
-  <w:style w:type="paragraph" w:styleId="Footer">
+  <w:style w:type="paragraph" w:styleId="Voettekst">
     <w:name w:val="footer"/>
-    <w:basedOn w:val="Normal"/>
-    <w:link w:val="FooterChar"/>
+    <w:basedOn w:val="Standaard"/>
+    <w:link w:val="VoettekstChar"/>
     <w:uiPriority w:val="99"/>
     <w:unhideWhenUsed/>
     <w:rsid w:val="00033EDF"/>
@@ -2741,19 +4563,19 @@
       <w:spacing w:after="0" w:line="240" w:lineRule="auto"/>
     </w:pPr>
   </w:style>
-  <w:style w:type="character" w:customStyle="1" w:styleId="FooterChar">
-    <w:name w:val="Footer Char"/>
-    <w:basedOn w:val="DefaultParagraphFont"/>
-    <w:link w:val="Footer"/>
+  <w:style w:type="character" w:customStyle="1" w:styleId="VoettekstChar">
+    <w:name w:val="Voettekst Char"/>
+    <w:basedOn w:val="Standaardalinea-lettertype"/>
+    <w:link w:val="Voettekst"/>
     <w:uiPriority w:val="99"/>
     <w:rsid w:val="00033EDF"/>
     <w:rPr>
       <w:lang w:val="nl-BE"/>
     </w:rPr>
   </w:style>
-  <w:style w:type="character" w:styleId="PlaceholderText">
+  <w:style w:type="character" w:styleId="Tekstvantijdelijkeaanduiding">
     <w:name w:val="Placeholder Text"/>
-    <w:basedOn w:val="DefaultParagraphFont"/>
+    <w:basedOn w:val="Standaardalinea-lettertype"/>
     <w:uiPriority w:val="99"/>
     <w:semiHidden/>
     <w:rsid w:val="00CD45D3"/>
@@ -2761,10 +4583,10 @@
       <w:color w:val="808080"/>
     </w:rPr>
   </w:style>
-  <w:style w:type="paragraph" w:styleId="Caption">
+  <w:style w:type="paragraph" w:styleId="Bijschrift">
     <w:name w:val="caption"/>
-    <w:basedOn w:val="Normal"/>
-    <w:next w:val="Normal"/>
+    <w:basedOn w:val="Standaard"/>
+    <w:next w:val="Standaard"/>
     <w:uiPriority w:val="35"/>
     <w:unhideWhenUsed/>
     <w:qFormat/>
@@ -2780,9 +4602,9 @@
       <w:szCs w:val="18"/>
     </w:rPr>
   </w:style>
-  <w:style w:type="table" w:styleId="TableGrid">
+  <w:style w:type="table" w:styleId="Tabelraster">
     <w:name w:val="Table Grid"/>
-    <w:basedOn w:val="TableNormal"/>
+    <w:basedOn w:val="Standaardtabel"/>
     <w:uiPriority w:val="39"/>
     <w:rsid w:val="007D6A7C"/>
     <w:pPr>
@@ -3167,7 +4989,7 @@
 </file>
 
 <file path=customXml/itemProps1.xml><?xml version="1.0" encoding="utf-8"?>
-<ds:datastoreItem xmlns:ds="http://schemas.openxmlformats.org/officeDocument/2006/customXml" ds:itemID="{C9D5176B-83E1-4EA7-BBC1-53BC727E1F73}">
+<ds:datastoreItem xmlns:ds="http://schemas.openxmlformats.org/officeDocument/2006/customXml" ds:itemID="{291DBC24-0ACE-4EF1-8EA1-747001ADD07E}">
   <ds:schemaRefs>
     <ds:schemaRef ds:uri="http://schemas.openxmlformats.org/officeDocument/2006/bibliography"/>
   </ds:schemaRefs>

</xml_diff>